<commit_message>
Complete report for CI
</commit_message>
<xml_diff>
--- a/課題図書レポート/2023.02.26.課題図書レポート(町田).docx
+++ b/課題図書レポート/2023.02.26.課題図書レポート(町田).docx
@@ -201,6 +201,7 @@
     <w:p>
       <w:pPr>
         <w:numPr>
+          <w:ilvl w:val="0"/>
           <w:numId w:val="0"/>
         </w:numPr>
         <w:jc w:val="left"/>
@@ -725,6 +726,7 @@
     <w:p>
       <w:pPr>
         <w:numPr>
+          <w:ilvl w:val="0"/>
           <w:numId w:val="0"/>
         </w:numPr>
         <w:jc w:val="left"/>
@@ -928,6 +930,7 @@
     <w:p>
       <w:pPr>
         <w:numPr>
+          <w:ilvl w:val="0"/>
           <w:numId w:val="0"/>
         </w:numPr>
         <w:jc w:val="left"/>
@@ -1143,6 +1146,7 @@
     <w:p>
       <w:pPr>
         <w:numPr>
+          <w:ilvl w:val="0"/>
           <w:numId w:val="0"/>
         </w:numPr>
         <w:tabs>
@@ -1188,145 +1192,1272 @@
           <w:rFonts w:hint="eastAsia"/>
           <w:lang w:val="en-US" w:eastAsia="ja-JP"/>
         </w:rPr>
-        <w:t>(「すべて」とは具体的にどの範囲を指すのかは各</w:t>
-      </w:r>
+        <w:t>(「すべて」とは具体的にどの範囲を指すのかは各プロジェクトで決定する必要がある。)</w:t>
+      </w:r>
+    </w:p>
+    <w:p>
+      <w:pPr>
+        <w:numPr>
+          <w:ilvl w:val="0"/>
+          <w:numId w:val="11"/>
+        </w:numPr>
+        <w:jc w:val="left"/>
+      </w:pPr>
+      <w:r>
+        <w:rPr>
+          <w:rFonts w:hint="eastAsia"/>
+          <w:lang w:eastAsia="ja-JP"/>
+        </w:rPr>
+        <w:t>一貫したディレクトリ構造を作成する</w:t>
+      </w:r>
+    </w:p>
+    <w:p>
+      <w:pPr>
+        <w:numPr>
+          <w:ilvl w:val="1"/>
+          <w:numId w:val="11"/>
+        </w:numPr>
+        <w:ind w:left="1260" w:leftChars="0" w:hanging="420" w:firstLineChars="0"/>
+        <w:jc w:val="left"/>
+      </w:pPr>
+      <w:r>
+        <w:rPr>
+          <w:rFonts w:hint="eastAsia"/>
+          <w:lang w:eastAsia="ja-JP"/>
+        </w:rPr>
+        <w:t>すべてのソフトウェア資産を取得できるようディレクトリの構造を一貫性のあるものにする。</w:t>
+      </w:r>
+      <w:r>
+        <w:rPr>
+          <w:rFonts w:hint="eastAsia"/>
+          <w:lang w:val="en-US" w:eastAsia="ja-JP"/>
+        </w:rPr>
+        <w:t>(例えば、実装に関するファイルは実装ディレクトリは以下に配置する、など)</w:t>
+      </w:r>
+    </w:p>
+    <w:p>
+      <w:pPr>
+        <w:numPr>
+          <w:ilvl w:val="0"/>
+          <w:numId w:val="11"/>
+        </w:numPr>
+        <w:jc w:val="left"/>
+      </w:pPr>
+      <w:r>
+        <w:rPr>
+          <w:rFonts w:hint="eastAsia"/>
+          <w:lang w:eastAsia="ja-JP"/>
+        </w:rPr>
+        <w:t>失敗しやすいビルドプロセスから始める</w:t>
+      </w:r>
+    </w:p>
+    <w:p>
+      <w:pPr>
+        <w:numPr>
+          <w:ilvl w:val="1"/>
+          <w:numId w:val="11"/>
+        </w:numPr>
+        <w:ind w:left="1260" w:leftChars="0" w:hanging="420" w:firstLineChars="0"/>
+        <w:jc w:val="left"/>
+      </w:pPr>
+      <w:r>
+        <w:rPr>
+          <w:rFonts w:hint="eastAsia"/>
+          <w:lang w:eastAsia="ja-JP"/>
+        </w:rPr>
+        <w:t>フィードバックが早いほど、問題の修正も早く行えるため、失敗する可能性の高い順にビルド作業を実施する。</w:t>
+      </w:r>
+    </w:p>
+    <w:p>
+      <w:pPr>
+        <w:numPr>
+          <w:ilvl w:val="0"/>
+          <w:numId w:val="11"/>
+        </w:numPr>
+        <w:jc w:val="left"/>
+      </w:pPr>
+      <w:r>
+        <w:rPr>
+          <w:rFonts w:hint="eastAsia"/>
+          <w:lang w:eastAsia="ja-JP"/>
+        </w:rPr>
+        <w:t>複数環境へのデプロイに対応する</w:t>
+      </w:r>
+    </w:p>
+    <w:p>
+      <w:pPr>
+        <w:numPr>
+          <w:ilvl w:val="1"/>
+          <w:numId w:val="11"/>
+        </w:numPr>
+        <w:ind w:left="1260" w:leftChars="0" w:hanging="420" w:firstLineChars="0"/>
+        <w:jc w:val="left"/>
+      </w:pPr>
+      <w:r>
+        <w:rPr>
+          <w:rFonts w:hint="eastAsia"/>
+          <w:lang w:eastAsia="ja-JP"/>
+        </w:rPr>
+        <w:t>自動化された同じビルドを、開発環境、テスト環境、</w:t>
+      </w:r>
+      <w:r>
+        <w:rPr>
+          <w:rFonts w:hint="eastAsia"/>
+          <w:lang w:val="en-US" w:eastAsia="ja-JP"/>
+        </w:rPr>
+        <w:t>QA環境、本番環境など複数の環境でビルド作業を実施する。</w:t>
+      </w:r>
+    </w:p>
+    <w:p>
+      <w:pPr>
+        <w:numPr>
+          <w:ilvl w:val="0"/>
+          <w:numId w:val="11"/>
+        </w:numPr>
+        <w:jc w:val="left"/>
+      </w:pPr>
+      <w:r>
+        <w:rPr>
+          <w:rFonts w:hint="eastAsia"/>
+          <w:lang w:eastAsia="ja-JP"/>
+        </w:rPr>
+        <w:t>インテグレーションマシンを使用する</w:t>
+      </w:r>
+    </w:p>
+    <w:p>
+      <w:pPr>
+        <w:numPr>
+          <w:ilvl w:val="1"/>
+          <w:numId w:val="11"/>
+        </w:numPr>
+        <w:ind w:left="1260" w:leftChars="0" w:hanging="420" w:firstLineChars="0"/>
+        <w:jc w:val="left"/>
+      </w:pPr>
+      <w:r>
+        <w:rPr>
+          <w:rFonts w:hint="eastAsia"/>
+          <w:lang w:eastAsia="ja-JP"/>
+        </w:rPr>
+        <w:t>ビルドを実施するために専用のマシンを</w:t>
+      </w:r>
+      <w:r>
+        <w:rPr>
+          <w:rFonts w:hint="eastAsia"/>
+          <w:lang w:val="en-US" w:eastAsia="ja-JP"/>
+        </w:rPr>
+        <w:t>1台使用する。インテグレーションを実施する環境では、過去のビルド成果物に影響を受けないよう環境を初期化する必要がある。</w:t>
+      </w:r>
+    </w:p>
+    <w:p>
+      <w:pPr>
+        <w:numPr>
+          <w:ilvl w:val="0"/>
+          <w:numId w:val="11"/>
+        </w:numPr>
+        <w:jc w:val="left"/>
+      </w:pPr>
+      <w:r>
+        <w:rPr>
+          <w:rFonts w:hint="eastAsia"/>
+          <w:lang w:val="en-US" w:eastAsia="ja-JP"/>
+        </w:rPr>
+        <w:t>CIサーバを使う</w:t>
+      </w:r>
+    </w:p>
+    <w:p>
+      <w:pPr>
+        <w:numPr>
+          <w:ilvl w:val="1"/>
+          <w:numId w:val="11"/>
+        </w:numPr>
+        <w:ind w:left="1260" w:leftChars="0" w:hanging="420" w:firstLineChars="0"/>
+        <w:jc w:val="left"/>
+        <w:rPr>
+          <w:rFonts w:hint="eastAsia"/>
+        </w:rPr>
+      </w:pPr>
+      <w:r>
+        <w:rPr>
+          <w:rFonts w:hint="eastAsia"/>
+          <w:lang w:val="en-US" w:eastAsia="ja-JP"/>
+        </w:rPr>
+        <w:t>CruiseControlなどのCIサーバを使う。CIサーバは自動的にバージョン管理リポジトリの変更を監視し、インテグレーションビルドを別のマシン上で実行させる。</w:t>
+      </w:r>
+    </w:p>
+    <w:p>
+      <w:pPr>
+        <w:numPr>
+          <w:ilvl w:val="0"/>
+          <w:numId w:val="0"/>
+        </w:numPr>
+        <w:jc w:val="left"/>
+        <w:rPr>
+          <w:rFonts w:hint="eastAsia"/>
+        </w:rPr>
+      </w:pPr>
+    </w:p>
+    <w:p>
+      <w:pPr>
+        <w:jc w:val="left"/>
+        <w:rPr>
+          <w:rFonts w:hint="eastAsia" w:eastAsiaTheme="minorEastAsia"/>
+          <w:lang w:eastAsia="ja-JP"/>
+        </w:rPr>
+      </w:pPr>
+      <w:r>
+        <w:rPr>
+          <w:rFonts w:hint="eastAsia"/>
+        </w:rPr>
+        <w:t>●</w:t>
+      </w:r>
+      <w:r>
+        <w:rPr>
+          <w:rFonts w:hint="eastAsia"/>
+          <w:lang w:eastAsia="ja-JP"/>
+        </w:rPr>
+        <w:t>継続的データベースインテグレーション</w:t>
+      </w:r>
+    </w:p>
+    <w:p>
+      <w:pPr>
+        <w:jc w:val="left"/>
+        <w:rPr>
+          <w:rFonts w:hint="eastAsia"/>
+          <w:lang w:eastAsia="ja-JP"/>
+        </w:rPr>
+      </w:pPr>
+      <w:r>
+        <w:rPr>
+          <w:rFonts w:hint="eastAsia"/>
+        </w:rPr>
+        <w:t>　</w:t>
+      </w:r>
+      <w:r>
+        <w:rPr>
+          <w:rFonts w:hint="eastAsia"/>
+          <w:lang w:eastAsia="ja-JP"/>
+        </w:rPr>
+        <w:t>継続的データベースインテグレーション</w:t>
+      </w:r>
+      <w:r>
+        <w:rPr>
+          <w:rFonts w:hint="eastAsia"/>
+          <w:lang w:val="en-US" w:eastAsia="ja-JP"/>
+        </w:rPr>
+        <w:t>(CDBI)</w:t>
+      </w:r>
+      <w:r>
+        <w:rPr>
+          <w:rFonts w:hint="eastAsia"/>
+          <w:lang w:eastAsia="ja-JP"/>
+        </w:rPr>
+        <w:t>とは、プロジェクトのバージョン管理リポジトリに対する変更に伴い、開発に利用しているデータベースとテストデータを再構築するプロセスである。</w:t>
+      </w:r>
+    </w:p>
+    <w:p>
+      <w:pPr>
+        <w:jc w:val="left"/>
+        <w:rPr>
+          <w:rFonts w:hint="eastAsia"/>
+          <w:lang w:val="en-US" w:eastAsia="ja-JP"/>
+        </w:rPr>
+      </w:pPr>
+      <w:r>
+        <w:rPr>
+          <w:rFonts w:hint="eastAsia"/>
+          <w:lang w:val="en-US" w:eastAsia="ja-JP"/>
+        </w:rPr>
+        <w:t>　以下に、CDBIのプラクティスを列挙する。</w:t>
+      </w:r>
+    </w:p>
+    <w:p>
+      <w:pPr>
+        <w:numPr>
+          <w:ilvl w:val="0"/>
+          <w:numId w:val="12"/>
+        </w:numPr>
+        <w:ind w:left="840" w:leftChars="0" w:hanging="420" w:firstLineChars="0"/>
+        <w:jc w:val="left"/>
+        <w:rPr>
+          <w:rFonts w:hint="default"/>
+          <w:lang w:val="en-US" w:eastAsia="ja-JP"/>
+        </w:rPr>
+      </w:pPr>
+      <w:r>
+        <w:rPr>
+          <w:rFonts w:hint="eastAsia"/>
+          <w:lang w:val="en-US" w:eastAsia="ja-JP"/>
+        </w:rPr>
+        <w:t>データベースインテグレーションを自動化する</w:t>
+      </w:r>
+    </w:p>
+    <w:p>
+      <w:pPr>
+        <w:numPr>
+          <w:ilvl w:val="1"/>
+          <w:numId w:val="12"/>
+        </w:numPr>
+        <w:ind w:left="1260" w:leftChars="0" w:hanging="420" w:firstLineChars="0"/>
+        <w:jc w:val="left"/>
+        <w:rPr>
+          <w:rFonts w:hint="default"/>
+          <w:lang w:val="en-US" w:eastAsia="ja-JP"/>
+        </w:rPr>
+      </w:pPr>
+      <w:r>
+        <w:rPr>
+          <w:rFonts w:hint="eastAsia"/>
+          <w:lang w:val="en-US" w:eastAsia="ja-JP"/>
+        </w:rPr>
+        <w:t>データベースに対するアクティビティ(データベースのドロップ、作成、データの登録、カラムの属性と制約の変更、ストアドプロシージャの変更など)を自動化するスクリプトを作成する。</w:t>
+      </w:r>
+    </w:p>
+    <w:p>
+      <w:pPr>
+        <w:numPr>
+          <w:ilvl w:val="0"/>
+          <w:numId w:val="12"/>
+        </w:numPr>
+        <w:ind w:left="840" w:leftChars="0" w:hanging="420" w:firstLineChars="0"/>
+        <w:jc w:val="left"/>
+        <w:rPr>
+          <w:rFonts w:hint="default"/>
+          <w:lang w:val="en-US" w:eastAsia="ja-JP"/>
+        </w:rPr>
+      </w:pPr>
+      <w:r>
+        <w:rPr>
+          <w:rFonts w:hint="eastAsia"/>
+          <w:lang w:val="en-US" w:eastAsia="ja-JP"/>
+        </w:rPr>
+        <w:t>ローカル環境でデータベースサンドボックスを使う</w:t>
+      </w:r>
+    </w:p>
+    <w:p>
+      <w:pPr>
+        <w:numPr>
+          <w:ilvl w:val="1"/>
+          <w:numId w:val="12"/>
+        </w:numPr>
+        <w:ind w:left="1260" w:leftChars="0" w:hanging="420" w:firstLineChars="0"/>
+        <w:jc w:val="left"/>
+        <w:rPr>
+          <w:rFonts w:hint="default"/>
+          <w:lang w:val="en-US" w:eastAsia="ja-JP"/>
+        </w:rPr>
+      </w:pPr>
+      <w:r>
+        <w:rPr>
+          <w:rFonts w:hint="eastAsia"/>
+          <w:lang w:val="en-US" w:eastAsia="ja-JP"/>
+        </w:rPr>
+        <w:t>開発者は全員、SQLスクリプトで作成できる自分専用のデータベースを使うべきである。これにより、他の開発者に影響を与えることなくデータベースを変更できる。</w:t>
+      </w:r>
+    </w:p>
+    <w:p>
+      <w:pPr>
+        <w:numPr>
+          <w:ilvl w:val="0"/>
+          <w:numId w:val="12"/>
+        </w:numPr>
+        <w:ind w:left="840" w:leftChars="0" w:hanging="420" w:firstLineChars="0"/>
+        <w:jc w:val="left"/>
+        <w:rPr>
+          <w:rFonts w:hint="default"/>
+          <w:lang w:val="en-US" w:eastAsia="ja-JP"/>
+        </w:rPr>
+      </w:pPr>
+      <w:r>
+        <w:rPr>
+          <w:rFonts w:hint="eastAsia"/>
+          <w:lang w:val="en-US" w:eastAsia="ja-JP"/>
+        </w:rPr>
+        <w:t>バージョン管理リポジトリを使ってデータベース資産を共有する</w:t>
+      </w:r>
+    </w:p>
+    <w:p>
+      <w:pPr>
+        <w:numPr>
+          <w:ilvl w:val="1"/>
+          <w:numId w:val="12"/>
+        </w:numPr>
+        <w:ind w:left="1260" w:leftChars="0" w:hanging="420" w:firstLineChars="0"/>
+        <w:jc w:val="left"/>
+        <w:rPr>
+          <w:rFonts w:hint="default"/>
+          <w:lang w:val="en-US" w:eastAsia="ja-JP"/>
+        </w:rPr>
+      </w:pPr>
+      <w:r>
+        <w:rPr>
+          <w:rFonts w:hint="eastAsia"/>
+          <w:lang w:val="en-US" w:eastAsia="ja-JP"/>
+        </w:rPr>
+        <w:t>DDLとDMLをバージョン管理リポジトリへコミットする。これにより、データベースの作成とテストデータ作成の際に、他の開発者も同じスクリプトを利用できる。</w:t>
+      </w:r>
+    </w:p>
+    <w:p>
+      <w:pPr>
+        <w:numPr>
+          <w:numId w:val="0"/>
+        </w:numPr>
+        <w:jc w:val="left"/>
+        <w:rPr>
+          <w:rFonts w:hint="default"/>
+          <w:lang w:val="en-US" w:eastAsia="ja-JP"/>
+        </w:rPr>
+      </w:pPr>
+    </w:p>
+    <w:p>
+      <w:pPr>
+        <w:numPr>
+          <w:ilvl w:val="0"/>
+          <w:numId w:val="12"/>
+        </w:numPr>
+        <w:ind w:left="840" w:leftChars="0" w:hanging="420" w:firstLineChars="0"/>
+        <w:jc w:val="left"/>
+        <w:rPr>
+          <w:rFonts w:hint="default"/>
+          <w:lang w:val="en-US" w:eastAsia="ja-JP"/>
+        </w:rPr>
+      </w:pPr>
+      <w:r>
+        <w:rPr>
+          <w:rFonts w:hint="eastAsia"/>
+          <w:lang w:val="en-US" w:eastAsia="ja-JP"/>
+        </w:rPr>
+        <w:t>開発者にデータベースを変更する権限を与える</w:t>
+      </w:r>
+    </w:p>
+    <w:p>
+      <w:pPr>
+        <w:numPr>
+          <w:ilvl w:val="1"/>
+          <w:numId w:val="12"/>
+        </w:numPr>
+        <w:ind w:left="1260" w:leftChars="0" w:hanging="420" w:firstLineChars="0"/>
+        <w:jc w:val="left"/>
+      </w:pPr>
+      <w:r>
+        <w:rPr>
+          <w:rFonts w:hint="eastAsia"/>
+          <w:lang w:val="en-US" w:eastAsia="ja-JP"/>
+        </w:rPr>
+        <w:t>開発者にDDLとDMLを変更できる権限を与え、バージョン管理リポジトリへコミットさせる。こうすることで、DBAへのデータベースに対する作業の集中を避けることができる。</w:t>
+      </w:r>
+    </w:p>
+    <w:p>
+      <w:pPr>
+        <w:jc w:val="left"/>
+      </w:pPr>
+    </w:p>
+    <w:p>
+      <w:pPr>
+        <w:jc w:val="left"/>
+        <w:rPr>
+          <w:rFonts w:hint="eastAsia" w:eastAsiaTheme="minorEastAsia"/>
+          <w:lang w:eastAsia="ja-JP"/>
+        </w:rPr>
+      </w:pPr>
+      <w:r>
+        <w:rPr>
+          <w:rFonts w:hint="eastAsia"/>
+        </w:rPr>
+        <w:t>●</w:t>
+      </w:r>
+      <w:r>
+        <w:rPr>
+          <w:rFonts w:hint="eastAsia"/>
+          <w:lang w:eastAsia="ja-JP"/>
+        </w:rPr>
+        <w:t>継続的テスト</w:t>
+      </w:r>
+    </w:p>
+    <w:p>
+      <w:pPr>
+        <w:numPr>
+          <w:ilvl w:val="0"/>
+          <w:numId w:val="13"/>
+        </w:numPr>
+        <w:jc w:val="left"/>
+      </w:pPr>
+      <w:r>
+        <w:rPr>
+          <w:rFonts w:hint="eastAsia"/>
+          <w:lang w:eastAsia="ja-JP"/>
+        </w:rPr>
+        <w:t>単体テストを自動化する</w:t>
+      </w:r>
+    </w:p>
+    <w:p>
+      <w:pPr>
+        <w:numPr>
+          <w:ilvl w:val="1"/>
+          <w:numId w:val="13"/>
+        </w:numPr>
+        <w:ind w:left="1260" w:leftChars="0" w:hanging="420" w:firstLineChars="0"/>
+        <w:jc w:val="left"/>
+      </w:pPr>
+      <w:r>
+        <w:rPr>
+          <w:rFonts w:hint="eastAsia"/>
+          <w:lang w:val="en-US" w:eastAsia="ja-JP"/>
+        </w:rPr>
+        <w:t>NUnitのようなテストフレームワークを使用することが推奨される。単体テストはファイルやデータベースなどの外部への依存性を持たない。</w:t>
+      </w:r>
+    </w:p>
+    <w:p>
+      <w:pPr>
+        <w:numPr>
+          <w:ilvl w:val="0"/>
+          <w:numId w:val="13"/>
+        </w:numPr>
+        <w:jc w:val="left"/>
+      </w:pPr>
+      <w:r>
+        <w:rPr>
+          <w:rFonts w:hint="eastAsia"/>
+          <w:lang w:eastAsia="ja-JP"/>
+        </w:rPr>
+        <w:t>結合テストを自動化する</w:t>
+      </w:r>
+    </w:p>
+    <w:p>
+      <w:pPr>
+        <w:numPr>
+          <w:ilvl w:val="1"/>
+          <w:numId w:val="13"/>
+        </w:numPr>
+        <w:ind w:left="1260" w:leftChars="0" w:hanging="420" w:firstLineChars="0"/>
+        <w:jc w:val="left"/>
+      </w:pPr>
+      <w:r>
+        <w:rPr>
+          <w:rFonts w:hint="eastAsia"/>
+          <w:lang w:val="en-US" w:eastAsia="ja-JP"/>
+        </w:rPr>
+        <w:t>NUnitのようなテストフレームワークを使用することが推奨される。単体テストとは異なり、外部との依存関係を持つことがある。また、オブジェクトの連携が必要になるため、単体テストより実行時間が長くなる。</w:t>
+      </w:r>
+    </w:p>
+    <w:p>
+      <w:pPr>
+        <w:numPr>
+          <w:ilvl w:val="0"/>
+          <w:numId w:val="13"/>
+        </w:numPr>
+        <w:jc w:val="left"/>
+      </w:pPr>
+      <w:r>
+        <w:rPr>
+          <w:rFonts w:hint="eastAsia"/>
+          <w:lang w:eastAsia="ja-JP"/>
+        </w:rPr>
+        <w:t>システムテストを自動化する</w:t>
+      </w:r>
+    </w:p>
+    <w:p>
+      <w:pPr>
+        <w:numPr>
+          <w:ilvl w:val="1"/>
+          <w:numId w:val="13"/>
+        </w:numPr>
+        <w:ind w:left="1260" w:leftChars="0" w:hanging="420" w:firstLineChars="0"/>
+        <w:jc w:val="left"/>
+      </w:pPr>
+      <w:r>
+        <w:rPr>
+          <w:rFonts w:hint="eastAsia"/>
+          <w:lang w:eastAsia="ja-JP"/>
+        </w:rPr>
+        <w:t>完全なシステムを稼働させてテストを行うため、実行時間がかかる。通常、複数のコンポーネントを使用してテストが行われる。</w:t>
+      </w:r>
+    </w:p>
+    <w:p>
+      <w:pPr>
+        <w:numPr>
+          <w:ilvl w:val="0"/>
+          <w:numId w:val="13"/>
+        </w:numPr>
+        <w:jc w:val="left"/>
+      </w:pPr>
+      <w:r>
+        <w:rPr>
+          <w:rFonts w:hint="eastAsia"/>
+          <w:lang w:eastAsia="ja-JP"/>
+        </w:rPr>
+        <w:t>機能テストを自動化する</w:t>
+      </w:r>
+    </w:p>
+    <w:p>
+      <w:pPr>
+        <w:numPr>
+          <w:ilvl w:val="1"/>
+          <w:numId w:val="13"/>
+        </w:numPr>
+        <w:ind w:left="1260" w:leftChars="0" w:hanging="420" w:firstLineChars="0"/>
+        <w:jc w:val="left"/>
+      </w:pPr>
+      <w:r>
+        <w:rPr>
+          <w:rFonts w:hint="eastAsia"/>
+          <w:lang w:eastAsia="ja-JP"/>
+        </w:rPr>
+        <w:t>ユーザーの観点からアプリケーションの機能性を確認する。</w:t>
+      </w:r>
+      <w:r>
+        <w:rPr>
+          <w:rFonts w:hint="eastAsia"/>
+          <w:lang w:val="en-US" w:eastAsia="ja-JP"/>
+        </w:rPr>
+        <w:t>Slenium(Webアプリケーション用)やAbbot(GUIアプリケーション用)を利用することで自動化できる。このテストが最も実行時間がかかる。</w:t>
+      </w:r>
+    </w:p>
+    <w:p>
+      <w:pPr>
+        <w:numPr>
+          <w:ilvl w:val="0"/>
+          <w:numId w:val="13"/>
+        </w:numPr>
+        <w:jc w:val="left"/>
+      </w:pPr>
+      <w:r>
+        <w:rPr>
+          <w:rFonts w:hint="eastAsia"/>
+          <w:lang w:eastAsia="ja-JP"/>
+        </w:rPr>
+        <w:t>実行時間が短いテストを先に実行する</w:t>
+      </w:r>
+    </w:p>
+    <w:p>
+      <w:pPr>
+        <w:numPr>
+          <w:ilvl w:val="1"/>
+          <w:numId w:val="13"/>
+        </w:numPr>
+        <w:ind w:left="1260" w:leftChars="0" w:hanging="420" w:firstLineChars="0"/>
+        <w:jc w:val="left"/>
+      </w:pPr>
+      <w:r>
+        <w:rPr>
+          <w:rFonts w:hint="eastAsia"/>
+          <w:lang w:eastAsia="ja-JP"/>
+        </w:rPr>
+        <w:t>単体テストは実行時間が最も短いため、最初に実行させるようにする。</w:t>
+      </w:r>
+    </w:p>
+    <w:p>
+      <w:pPr>
+        <w:numPr>
+          <w:ilvl w:val="0"/>
+          <w:numId w:val="13"/>
+        </w:numPr>
+        <w:jc w:val="left"/>
+      </w:pPr>
+      <w:r>
+        <w:rPr>
+          <w:rFonts w:hint="eastAsia"/>
+          <w:lang w:val="en-US" w:eastAsia="ja-JP"/>
+        </w:rPr>
+        <w:t>1つのテストケースに1つのアサーション</w:t>
+      </w:r>
+    </w:p>
+    <w:p>
+      <w:pPr>
+        <w:numPr>
+          <w:ilvl w:val="1"/>
+          <w:numId w:val="13"/>
+        </w:numPr>
+        <w:ind w:left="1260" w:leftChars="0" w:hanging="420" w:firstLineChars="0"/>
+        <w:jc w:val="left"/>
+      </w:pPr>
+      <w:r>
+        <w:rPr>
+          <w:rFonts w:hint="eastAsia"/>
+          <w:lang w:val="en-US" w:eastAsia="ja-JP"/>
+        </w:rPr>
+        <w:t>1つのテストケースに1つのアサーションを限定することで、テスト失敗時の原因を効率よく特定できるようにする。</w:t>
+      </w:r>
+    </w:p>
+    <w:p>
+      <w:pPr>
+        <w:numPr>
+          <w:numId w:val="0"/>
+        </w:numPr>
+        <w:jc w:val="left"/>
+      </w:pPr>
+    </w:p>
+    <w:p>
+      <w:pPr>
+        <w:jc w:val="left"/>
+        <w:rPr>
+          <w:rFonts w:hint="eastAsia"/>
+          <w:lang w:eastAsia="ja-JP"/>
+        </w:rPr>
+      </w:pPr>
+      <w:r>
+        <w:rPr>
+          <w:rFonts w:hint="eastAsia"/>
+        </w:rPr>
+        <w:t>●</w:t>
+      </w:r>
+      <w:r>
+        <w:rPr>
+          <w:rFonts w:hint="eastAsia"/>
+          <w:lang w:eastAsia="ja-JP"/>
+        </w:rPr>
+        <w:t>継続的インスペクション</w:t>
+      </w:r>
+    </w:p>
+    <w:p>
+      <w:pPr>
+        <w:jc w:val="left"/>
+        <w:rPr>
+          <w:rFonts w:hint="default"/>
+          <w:lang w:val="en-US" w:eastAsia="ja-JP"/>
+        </w:rPr>
+      </w:pPr>
+      <w:r>
+        <w:rPr>
+          <w:rFonts w:hint="eastAsia"/>
+          <w:lang w:eastAsia="ja-JP"/>
+        </w:rPr>
+        <w:t>　インスペクションとは、予め決められた標準にしたがってコードを分析するアクティビティを指す。</w:t>
+      </w:r>
+      <w:r>
+        <w:rPr>
+          <w:rFonts w:hint="eastAsia"/>
+          <w:lang w:val="en-US" w:eastAsia="ja-JP"/>
+        </w:rPr>
+        <w:t>(コーディング規約に従っているか、コードに重複がないか、など)</w:t>
+      </w:r>
+    </w:p>
+    <w:p>
+      <w:pPr>
+        <w:jc w:val="left"/>
+        <w:rPr>
+          <w:rFonts w:hint="eastAsia" w:eastAsiaTheme="minorEastAsia"/>
+          <w:lang w:eastAsia="ja-JP"/>
+        </w:rPr>
+      </w:pPr>
+      <w:r>
+        <w:rPr>
+          <w:rFonts w:hint="eastAsia"/>
+        </w:rPr>
+        <w:t>　</w:t>
+      </w:r>
+      <w:r>
+        <w:rPr>
+          <w:rFonts w:hint="eastAsia"/>
+          <w:lang w:eastAsia="ja-JP"/>
+        </w:rPr>
+        <w:t>このインスペクションの自動化に関するプラクティスを以下に列挙する。</w:t>
+      </w:r>
+    </w:p>
+    <w:p>
+      <w:pPr>
+        <w:numPr>
+          <w:ilvl w:val="0"/>
+          <w:numId w:val="14"/>
+        </w:numPr>
+      </w:pPr>
+      <w:r>
+        <w:rPr>
+          <w:rFonts w:hint="eastAsia"/>
+          <w:lang w:eastAsia="ja-JP"/>
+        </w:rPr>
+        <w:t>コードの複雑度を下げる</w:t>
+      </w:r>
+    </w:p>
+    <w:p>
+      <w:pPr>
+        <w:numPr>
+          <w:ilvl w:val="1"/>
+          <w:numId w:val="14"/>
+        </w:numPr>
+      </w:pPr>
+      <w:r>
+        <w:rPr>
+          <w:rFonts w:hint="eastAsia"/>
+          <w:lang w:eastAsia="ja-JP"/>
+        </w:rPr>
+        <w:t>高い複雑度を持つコードを特定するために自動インスペクションツールを利用し、ソースコートのサイクロマティック複雑度を下げる。このインスペクションツールを自動ビルドの中で実行する。</w:t>
+      </w:r>
+    </w:p>
+    <w:p>
+      <w:pPr>
+        <w:numPr>
+          <w:ilvl w:val="0"/>
+          <w:numId w:val="14"/>
+        </w:numPr>
+      </w:pPr>
+      <w:r>
+        <w:rPr>
+          <w:rFonts w:hint="eastAsia"/>
+          <w:lang w:eastAsia="ja-JP"/>
+        </w:rPr>
+        <w:t>継続的なデザインレビューの実施</w:t>
+      </w:r>
+    </w:p>
+    <w:p>
+      <w:pPr>
+        <w:numPr>
+          <w:ilvl w:val="1"/>
+          <w:numId w:val="14"/>
+        </w:numPr>
+        <w:ind w:left="1260" w:leftChars="0" w:hanging="420" w:firstLineChars="0"/>
+      </w:pPr>
+      <w:r>
+        <w:rPr>
+          <w:rFonts w:hint="eastAsia"/>
+          <w:lang w:eastAsia="ja-JP"/>
+        </w:rPr>
+        <w:t>アーキテクチャの結合度をレポートするツール</w:t>
+      </w:r>
+      <w:r>
+        <w:rPr>
+          <w:rFonts w:hint="eastAsia"/>
+          <w:lang w:val="en-US" w:eastAsia="ja-JP"/>
+        </w:rPr>
+        <w:t>(NDependなど)と取り入れることで、アーキテクチャのもろさにつながる可能性のあるパッケージ/アセンブリを発見しやすくなる。</w:t>
+      </w:r>
+    </w:p>
+    <w:p>
+      <w:pPr>
+        <w:numPr>
+          <w:ilvl w:val="0"/>
+          <w:numId w:val="14"/>
+        </w:numPr>
+      </w:pPr>
+      <w:r>
+        <w:rPr>
+          <w:rFonts w:hint="eastAsia"/>
+          <w:lang w:eastAsia="ja-JP"/>
+        </w:rPr>
+        <w:t>コードの複製を減らす</w:t>
+      </w:r>
+    </w:p>
+    <w:p>
+      <w:pPr>
+        <w:numPr>
+          <w:ilvl w:val="1"/>
+          <w:numId w:val="14"/>
+        </w:numPr>
+        <w:ind w:left="1260" w:leftChars="0" w:hanging="420" w:firstLineChars="0"/>
+      </w:pPr>
+      <w:r>
+        <w:rPr>
+          <w:rFonts w:hint="eastAsia"/>
+          <w:lang w:eastAsia="ja-JP"/>
+        </w:rPr>
+        <w:t>コードの重複が多い部分を特定するツールを使用してソースコード中の重複コードの量を減らす。</w:t>
+      </w:r>
+    </w:p>
+    <w:p>
+      <w:pPr>
+        <w:numPr>
+          <w:numId w:val="0"/>
+        </w:numPr>
+      </w:pPr>
+    </w:p>
+    <w:p>
+      <w:pPr>
+        <w:numPr>
+          <w:ilvl w:val="0"/>
+          <w:numId w:val="14"/>
+        </w:numPr>
+      </w:pPr>
+      <w:r>
+        <w:rPr>
+          <w:rFonts w:hint="eastAsia"/>
+          <w:lang w:eastAsia="ja-JP"/>
+        </w:rPr>
+        <w:t>コード網羅率を評価する</w:t>
+      </w:r>
+    </w:p>
+    <w:p>
+      <w:pPr>
+        <w:numPr>
+          <w:ilvl w:val="1"/>
+          <w:numId w:val="14"/>
+        </w:numPr>
+        <w:ind w:left="1260" w:leftChars="0" w:hanging="420" w:firstLineChars="0"/>
+      </w:pPr>
+      <w:r>
+        <w:rPr>
+          <w:rFonts w:hint="eastAsia"/>
+          <w:lang w:val="en-US" w:eastAsia="ja-JP"/>
+        </w:rPr>
+        <w:t>NCoverなどのツールを利用し命令網羅率と分岐網羅率を測定する。測定結果を、テストが不十分な部分の特定に利用する。</w:t>
+      </w:r>
+    </w:p>
+    <w:p>
+      <w:pPr>
+        <w:numPr>
+          <w:numId w:val="0"/>
+        </w:numPr>
+      </w:pPr>
+    </w:p>
+    <w:p>
+      <w:pPr>
+        <w:jc w:val="left"/>
+        <w:rPr>
+          <w:rFonts w:hint="eastAsia" w:eastAsiaTheme="minorEastAsia"/>
+          <w:lang w:eastAsia="ja-JP"/>
+        </w:rPr>
+      </w:pPr>
+      <w:r>
+        <w:rPr>
+          <w:rFonts w:hint="eastAsia"/>
+        </w:rPr>
+        <w:t>●</w:t>
+      </w:r>
+      <w:r>
+        <w:rPr>
+          <w:rFonts w:hint="eastAsia"/>
+          <w:lang w:eastAsia="ja-JP"/>
+        </w:rPr>
+        <w:t>継続的デプロイ</w:t>
+      </w:r>
+    </w:p>
+    <w:p>
+      <w:pPr>
+        <w:jc w:val="left"/>
+        <w:rPr>
+          <w:rFonts w:hint="eastAsia"/>
+          <w:lang w:eastAsia="ja-JP"/>
+        </w:rPr>
+      </w:pPr>
+      <w:r>
+        <w:rPr>
+          <w:rFonts w:hint="eastAsia"/>
+        </w:rPr>
+        <w:t>　</w:t>
+      </w:r>
+      <w:r>
+        <w:rPr>
+          <w:rFonts w:hint="eastAsia"/>
+          <w:lang w:eastAsia="ja-JP"/>
+        </w:rPr>
+        <w:t>継続的デプロイとは、利用可能な状態のソフトウェアをいつでもどこでも最小限の労力でリリースることを可能にすることを指す。</w:t>
+      </w:r>
+    </w:p>
+    <w:p>
+      <w:pPr>
+        <w:jc w:val="left"/>
+        <w:rPr>
+          <w:rFonts w:hint="eastAsia"/>
+          <w:lang w:eastAsia="ja-JP"/>
+        </w:rPr>
+      </w:pPr>
+      <w:r>
+        <w:rPr>
+          <w:rFonts w:hint="eastAsia"/>
+          <w:lang w:eastAsia="ja-JP"/>
+        </w:rPr>
+        <w:t>　以下に、継続的デプロイのプラクティスを列挙する。</w:t>
+      </w:r>
+    </w:p>
+    <w:p>
+      <w:pPr>
+        <w:numPr>
+          <w:ilvl w:val="0"/>
+          <w:numId w:val="15"/>
+        </w:numPr>
+        <w:jc w:val="left"/>
+      </w:pPr>
+      <w:r>
+        <w:rPr>
+          <w:rFonts w:hint="eastAsia"/>
+          <w:lang w:eastAsia="ja-JP"/>
+        </w:rPr>
+        <w:t>動作するソフトウェアを常にリリースできるようにする</w:t>
+      </w:r>
+    </w:p>
+    <w:p>
+      <w:pPr>
+        <w:numPr>
+          <w:ilvl w:val="1"/>
+          <w:numId w:val="15"/>
+        </w:numPr>
+        <w:ind w:left="1260" w:leftChars="0" w:hanging="420" w:firstLineChars="0"/>
+        <w:jc w:val="left"/>
+      </w:pPr>
+      <w:r>
+        <w:rPr>
+          <w:rFonts w:hint="eastAsia"/>
+          <w:lang w:eastAsia="ja-JP"/>
+        </w:rPr>
+        <w:t>コンパイル、テスト、インスペクション、パッケージ、そしてデプロイを含むビルドプロセスを完全に自動化し実行することで、常に動作するソフトウェアをリリースできる。</w:t>
+      </w:r>
+    </w:p>
+    <w:p>
+      <w:pPr>
+        <w:numPr>
+          <w:ilvl w:val="0"/>
+          <w:numId w:val="15"/>
+        </w:numPr>
+        <w:jc w:val="left"/>
+      </w:pPr>
+      <w:r>
+        <w:rPr>
+          <w:rFonts w:hint="eastAsia"/>
+          <w:lang w:eastAsia="ja-JP"/>
+        </w:rPr>
+        <w:t>リポジトリの資産にラベル付けをする</w:t>
+      </w:r>
+    </w:p>
+    <w:p>
+      <w:pPr>
+        <w:numPr>
+          <w:ilvl w:val="1"/>
+          <w:numId w:val="15"/>
+        </w:numPr>
+        <w:ind w:left="1260" w:leftChars="0" w:hanging="420" w:firstLineChars="0"/>
+        <w:jc w:val="left"/>
+      </w:pPr>
+      <w:r>
+        <w:rPr>
+          <w:rFonts w:hint="eastAsia"/>
+          <w:lang w:eastAsia="ja-JP"/>
+        </w:rPr>
+        <w:t>バージョン管理リポジトリにあるファイルにラベル付けをする。これにより、特定のファイルのまとまりが同じグループに属していることを明確化し、ファイルの特定と追跡が容易になる。</w:t>
+      </w:r>
+    </w:p>
+    <w:p>
+      <w:pPr>
+        <w:numPr>
+          <w:ilvl w:val="0"/>
+          <w:numId w:val="15"/>
+        </w:numPr>
+        <w:jc w:val="left"/>
+      </w:pPr>
+      <w:r>
+        <w:rPr>
+          <w:rFonts w:hint="eastAsia"/>
+          <w:lang w:eastAsia="ja-JP"/>
+        </w:rPr>
+        <w:t>個々のビルドにラベルをつける</w:t>
+      </w:r>
+    </w:p>
+    <w:p>
+      <w:pPr>
+        <w:numPr>
+          <w:ilvl w:val="1"/>
+          <w:numId w:val="15"/>
+        </w:numPr>
+        <w:ind w:left="1260" w:leftChars="0" w:hanging="420" w:firstLineChars="0"/>
+        <w:jc w:val="left"/>
+      </w:pPr>
+      <w:r>
+        <w:rPr>
+          <w:rFonts w:hint="eastAsia"/>
+          <w:lang w:eastAsia="ja-JP"/>
+        </w:rPr>
+        <w:t>バージョン管理リポジトリで、ビルド結果のバイナリにラベル付けをする。これにより、特定の機能、欠陥、要求などを関連付けられる。</w:t>
+      </w:r>
+    </w:p>
+    <w:p>
+      <w:pPr>
+        <w:numPr>
+          <w:ilvl w:val="0"/>
+          <w:numId w:val="15"/>
+        </w:numPr>
+        <w:jc w:val="left"/>
+      </w:pPr>
+      <w:r>
+        <w:rPr>
+          <w:rFonts w:hint="eastAsia"/>
+          <w:lang w:eastAsia="ja-JP"/>
+        </w:rPr>
+        <w:t>すべてのテストを実行する</w:t>
+      </w:r>
+    </w:p>
+    <w:p>
+      <w:pPr>
+        <w:numPr>
+          <w:ilvl w:val="1"/>
+          <w:numId w:val="15"/>
+        </w:numPr>
+        <w:ind w:left="1260" w:leftChars="0" w:hanging="420" w:firstLineChars="0"/>
+        <w:jc w:val="left"/>
+      </w:pPr>
+      <w:r>
+        <w:rPr>
+          <w:rFonts w:hint="eastAsia"/>
+          <w:lang w:eastAsia="ja-JP"/>
+        </w:rPr>
+        <w:t>単体テスト、結合テスト、システムテスト、機能テストを含むすべてのテストを実行し、すべてが成功することを確認する必要がある。</w:t>
+      </w:r>
+    </w:p>
+    <w:p>
+      <w:pPr>
+        <w:numPr>
+          <w:ilvl w:val="0"/>
+          <w:numId w:val="15"/>
+        </w:numPr>
+        <w:jc w:val="left"/>
+      </w:pPr>
+      <w:r>
+        <w:rPr>
+          <w:rFonts w:hint="eastAsia"/>
+          <w:lang w:eastAsia="ja-JP"/>
+        </w:rPr>
+        <w:t>リリースのロールバックを可能にする</w:t>
+      </w:r>
+    </w:p>
+    <w:p>
+      <w:pPr>
+        <w:numPr>
+          <w:ilvl w:val="1"/>
+          <w:numId w:val="15"/>
+        </w:numPr>
+        <w:ind w:left="1260" w:leftChars="0" w:hanging="420" w:firstLineChars="0"/>
+        <w:jc w:val="left"/>
+      </w:pPr>
+      <w:r>
+        <w:rPr>
+          <w:rFonts w:hint="eastAsia"/>
+          <w:lang w:eastAsia="ja-JP"/>
+        </w:rPr>
+        <w:t>問題の発生に備えて、バージョン管理リポジトリにコミットされるべきではなかった変更をロールバックできるようにしておく。</w:t>
+      </w:r>
+    </w:p>
+    <w:p>
+      <w:pPr>
+        <w:numPr>
+          <w:numId w:val="0"/>
+        </w:numPr>
+        <w:jc w:val="left"/>
+      </w:pPr>
+    </w:p>
+    <w:p>
+      <w:pPr>
+        <w:jc w:val="left"/>
+      </w:pPr>
+    </w:p>
+    <w:p>
+      <w:pPr>
+        <w:jc w:val="left"/>
+      </w:pPr>
+      <w:r>
+        <w:rPr>
+          <w:rFonts w:hint="eastAsia"/>
+        </w:rPr>
+        <w:t>■重要だと思ったこと(業務で活かすこと)</w:t>
+      </w:r>
+    </w:p>
+    <w:p>
+      <w:pPr>
+        <w:numPr>
+          <w:numId w:val="0"/>
+        </w:numPr>
+        <w:jc w:val="left"/>
+        <w:rPr>
+          <w:rFonts w:hint="eastAsia"/>
+          <w:lang w:eastAsia="ja-JP"/>
+        </w:rPr>
+      </w:pPr>
+      <w:r>
+        <w:rPr>
+          <w:rFonts w:hint="eastAsia"/>
+          <w:lang w:eastAsia="ja-JP"/>
+        </w:rPr>
+        <w:t>・テスト</w:t>
+      </w:r>
+      <w:r>
+        <w:rPr>
+          <w:rFonts w:hint="eastAsia"/>
+          <w:lang w:val="en-US" w:eastAsia="ja-JP"/>
+        </w:rPr>
+        <w:t>CI</w:t>
+      </w:r>
+      <w:r>
+        <w:rPr>
+          <w:rFonts w:hint="eastAsia"/>
+          <w:lang w:eastAsia="ja-JP"/>
+        </w:rPr>
+        <w:t>がかなり生きている</w:t>
+      </w:r>
+    </w:p>
+    <w:p>
+      <w:pPr>
+        <w:numPr>
+          <w:numId w:val="0"/>
+        </w:numPr>
+        <w:ind w:firstLine="420" w:firstLineChars="0"/>
+        <w:jc w:val="left"/>
+        <w:rPr>
+          <w:rFonts w:hint="eastAsia"/>
+          <w:lang w:eastAsia="ja-JP"/>
+        </w:rPr>
+      </w:pPr>
+      <w:r>
+        <w:rPr>
+          <w:rFonts w:hint="eastAsia"/>
+          <w:lang w:eastAsia="ja-JP"/>
+        </w:rPr>
+        <w:t>なければぞっとする</w:t>
+      </w:r>
+    </w:p>
+    <w:p>
+      <w:pPr>
+        <w:numPr>
+          <w:numId w:val="0"/>
+        </w:numPr>
+        <w:ind w:firstLine="420" w:firstLineChars="0"/>
+        <w:jc w:val="left"/>
+        <w:rPr>
+          <w:rFonts w:hint="eastAsia"/>
+          <w:lang w:eastAsia="ja-JP"/>
+        </w:rPr>
+      </w:pPr>
+      <w:r>
+        <w:rPr>
+          <w:rFonts w:hint="eastAsia"/>
+          <w:lang w:eastAsia="ja-JP"/>
+        </w:rPr>
+        <w:t>テストを網羅できるような設計が必要</w:t>
+      </w:r>
+    </w:p>
+    <w:p>
+      <w:pPr>
+        <w:numPr>
+          <w:numId w:val="0"/>
+        </w:numPr>
+        <w:jc w:val="left"/>
+        <w:rPr>
+          <w:rFonts w:hint="eastAsia"/>
+          <w:lang w:val="en-US" w:eastAsia="ja-JP"/>
+        </w:rPr>
+      </w:pPr>
+      <w:r>
+        <w:rPr>
+          <w:rFonts w:hint="eastAsia"/>
+          <w:lang w:eastAsia="ja-JP"/>
+        </w:rPr>
+        <w:t>・インスペクションの大部分を</w:t>
+      </w:r>
+      <w:r>
+        <w:rPr>
+          <w:rFonts w:hint="eastAsia"/>
+          <w:lang w:val="en-US" w:eastAsia="ja-JP"/>
+        </w:rPr>
+        <w:t>Coverityに任せている認識</w:t>
+      </w:r>
+    </w:p>
+    <w:p>
+      <w:pPr>
+        <w:numPr>
+          <w:numId w:val="0"/>
+        </w:numPr>
+        <w:jc w:val="left"/>
+        <w:rPr>
+          <w:rFonts w:hint="default"/>
+          <w:lang w:val="en-US" w:eastAsia="ja-JP"/>
+        </w:rPr>
+      </w:pPr>
       <w:bookmarkStart w:id="0" w:name="_GoBack"/>
       <w:bookmarkEnd w:id="0"/>
-      <w:r>
-        <w:rPr>
-          <w:rFonts w:hint="eastAsia"/>
-          <w:lang w:val="en-US" w:eastAsia="ja-JP"/>
-        </w:rPr>
-        <w:t>プロジェクトで決定する必要がある。)</w:t>
-      </w:r>
-    </w:p>
-    <w:p>
-      <w:pPr>
-        <w:numPr>
-          <w:ilvl w:val="0"/>
-          <w:numId w:val="11"/>
-        </w:numPr>
-        <w:jc w:val="left"/>
-      </w:pPr>
-      <w:r>
-        <w:rPr>
-          <w:rFonts w:hint="eastAsia"/>
-          <w:lang w:eastAsia="ja-JP"/>
-        </w:rPr>
-        <w:t>一貫したディレクトリ構造を作成する</w:t>
-      </w:r>
-    </w:p>
-    <w:p>
-      <w:pPr>
-        <w:numPr>
-          <w:ilvl w:val="0"/>
-          <w:numId w:val="11"/>
-        </w:numPr>
-        <w:jc w:val="left"/>
-      </w:pPr>
-      <w:r>
-        <w:rPr>
-          <w:rFonts w:hint="eastAsia"/>
-          <w:lang w:eastAsia="ja-JP"/>
-        </w:rPr>
-        <w:t>失敗しやすいビルドプロセスから始める</w:t>
-      </w:r>
-    </w:p>
-    <w:p>
-      <w:pPr>
-        <w:numPr>
-          <w:ilvl w:val="0"/>
-          <w:numId w:val="11"/>
-        </w:numPr>
-        <w:jc w:val="left"/>
-      </w:pPr>
-      <w:r>
-        <w:rPr>
-          <w:rFonts w:hint="eastAsia"/>
-          <w:lang w:eastAsia="ja-JP"/>
-        </w:rPr>
-        <w:t>複数環境へのデプロイに対応する</w:t>
-      </w:r>
-    </w:p>
-    <w:p>
-      <w:pPr>
-        <w:numPr>
-          <w:ilvl w:val="0"/>
-          <w:numId w:val="11"/>
-        </w:numPr>
-        <w:jc w:val="left"/>
-      </w:pPr>
-      <w:r>
-        <w:rPr>
-          <w:rFonts w:hint="eastAsia"/>
-          <w:lang w:eastAsia="ja-JP"/>
-        </w:rPr>
-        <w:t>インテグレーションマシンを使用する</w:t>
-      </w:r>
-    </w:p>
-    <w:p>
-      <w:pPr>
-        <w:numPr>
-          <w:ilvl w:val="0"/>
-          <w:numId w:val="11"/>
-        </w:numPr>
-        <w:jc w:val="left"/>
-      </w:pPr>
-      <w:r>
-        <w:rPr>
-          <w:rFonts w:hint="eastAsia"/>
-          <w:lang w:val="en-US" w:eastAsia="ja-JP"/>
-        </w:rPr>
-        <w:t>CIサーバを使う</w:t>
-      </w:r>
-    </w:p>
-    <w:p>
-      <w:pPr>
-        <w:numPr>
-          <w:ilvl w:val="0"/>
-          <w:numId w:val="11"/>
-        </w:numPr>
-        <w:jc w:val="left"/>
-      </w:pPr>
-      <w:r>
-        <w:rPr>
-          <w:rFonts w:hint="eastAsia"/>
-          <w:lang w:val="en-US" w:eastAsia="ja-JP"/>
-        </w:rPr>
-        <w:t>手動インテグレーションビルドを実行する</w:t>
-      </w:r>
-    </w:p>
-    <w:p>
-      <w:pPr>
-        <w:numPr>
-          <w:ilvl w:val="0"/>
-          <w:numId w:val="11"/>
-        </w:numPr>
-        <w:jc w:val="left"/>
-      </w:pPr>
-      <w:r>
-        <w:rPr>
-          <w:rFonts w:hint="eastAsia"/>
-          <w:lang w:eastAsia="ja-JP"/>
-        </w:rPr>
-        <w:t>短時間でビルドを実行する</w:t>
-      </w:r>
-    </w:p>
-    <w:p>
-      <w:pPr>
-        <w:numPr>
-          <w:ilvl w:val="0"/>
-          <w:numId w:val="11"/>
-        </w:numPr>
-        <w:jc w:val="left"/>
-      </w:pPr>
-      <w:r>
-        <w:rPr>
-          <w:rFonts w:hint="eastAsia"/>
-          <w:lang w:eastAsia="ja-JP"/>
-        </w:rPr>
-        <w:t>段階的にビルドを実行する</w:t>
-      </w:r>
     </w:p>
     <w:p>
       <w:pPr>
@@ -1336,790 +2467,9 @@
         <w:jc w:val="left"/>
         <w:rPr>
           <w:rFonts w:hint="eastAsia"/>
-        </w:rPr>
-      </w:pPr>
-    </w:p>
-    <w:p>
-      <w:pPr>
-        <w:numPr>
-          <w:numId w:val="0"/>
-        </w:numPr>
-        <w:jc w:val="left"/>
-        <w:rPr>
-          <w:rFonts w:hint="eastAsia"/>
-        </w:rPr>
-      </w:pPr>
-    </w:p>
-    <w:p>
-      <w:pPr>
-        <w:jc w:val="left"/>
-      </w:pPr>
-      <w:r>
-        <w:rPr>
-          <w:rFonts w:hint="eastAsia"/>
-        </w:rPr>
-        <w:t>●境界</w:t>
-      </w:r>
-    </w:p>
-    <w:p>
-      <w:pPr>
-        <w:jc w:val="left"/>
-      </w:pPr>
-      <w:r>
-        <w:rPr>
-          <w:rFonts w:hint="eastAsia"/>
-        </w:rPr>
-        <w:t>　境界とは、例えば自分たちが実装するコードの領域とサードパーティのコードの領域などが該当する。サードーパーティのコードをビジネスロジックに分散的に実装すると、サードパーティコードの変更の影響を広範囲に受けることになる。サードーパーティ用のラッパークラスを用意したり、アダプタを用意するなどして境界を設けることで、サードーパーティの変更による影響を最小化すべきである。</w:t>
-      </w:r>
-    </w:p>
-    <w:p>
-      <w:pPr>
-        <w:jc w:val="left"/>
-      </w:pPr>
-    </w:p>
-    <w:p>
-      <w:pPr>
-        <w:jc w:val="left"/>
-      </w:pPr>
-    </w:p>
-    <w:p>
-      <w:pPr>
-        <w:jc w:val="left"/>
-      </w:pPr>
-      <w:r>
-        <w:rPr>
-          <w:rFonts w:hint="eastAsia"/>
-        </w:rPr>
-        <w:t>●単体テスト</w:t>
-      </w:r>
-    </w:p>
-    <w:p>
-      <w:pPr>
-        <w:numPr>
-          <w:ilvl w:val="0"/>
-          <w:numId w:val="12"/>
-        </w:numPr>
-        <w:jc w:val="left"/>
-      </w:pPr>
-      <w:r>
-        <w:rPr>
-          <w:rFonts w:hint="eastAsia"/>
-        </w:rPr>
-        <w:t>TDD三原則</w:t>
-      </w:r>
-    </w:p>
-    <w:p>
-      <w:pPr>
-        <w:numPr>
-          <w:ilvl w:val="1"/>
-          <w:numId w:val="12"/>
-        </w:numPr>
-        <w:tabs>
-          <w:tab w:val="clear" w:pos="840"/>
-        </w:tabs>
-        <w:jc w:val="left"/>
-      </w:pPr>
-      <w:r>
-        <w:rPr>
-          <w:rFonts w:hint="eastAsia"/>
-        </w:rPr>
-        <w:t>失敗する探偵テストのコードを書く前に、製品のコードを書いてはならない。</w:t>
-      </w:r>
-    </w:p>
-    <w:p>
-      <w:pPr>
-        <w:numPr>
-          <w:ilvl w:val="1"/>
-          <w:numId w:val="12"/>
-        </w:numPr>
-        <w:tabs>
-          <w:tab w:val="clear" w:pos="840"/>
-        </w:tabs>
-        <w:jc w:val="left"/>
-      </w:pPr>
-      <w:r>
-        <w:rPr>
-          <w:rFonts w:hint="eastAsia"/>
-        </w:rPr>
-        <w:t>コンパイルが通り、適切に失敗する単体テストができるまでは、次の単体テストを書いてはならない。</w:t>
-      </w:r>
-    </w:p>
-    <w:p>
-      <w:pPr>
-        <w:numPr>
-          <w:ilvl w:val="1"/>
-          <w:numId w:val="12"/>
-        </w:numPr>
-        <w:tabs>
-          <w:tab w:val="clear" w:pos="840"/>
-        </w:tabs>
-        <w:jc w:val="left"/>
-      </w:pPr>
-      <w:r>
-        <w:rPr>
-          <w:rFonts w:hint="eastAsia"/>
-        </w:rPr>
-        <w:t>現在失敗している単体テストが通るまで、次の製品コードを書いてはならない。</w:t>
-      </w:r>
-    </w:p>
-    <w:p>
-      <w:pPr>
-        <w:numPr>
-          <w:ilvl w:val="0"/>
-          <w:numId w:val="13"/>
-        </w:numPr>
-        <w:tabs>
-          <w:tab w:val="clear" w:pos="840"/>
-        </w:tabs>
-        <w:jc w:val="left"/>
-      </w:pPr>
-      <w:r>
-        <w:rPr>
-          <w:rFonts w:hint="eastAsia"/>
-        </w:rPr>
-        <w:t>F.I.R.S.T</w:t>
-      </w:r>
-    </w:p>
-    <w:p>
-      <w:pPr>
-        <w:numPr>
-          <w:ilvl w:val="1"/>
-          <w:numId w:val="13"/>
-        </w:numPr>
-        <w:tabs>
-          <w:tab w:val="clear" w:pos="840"/>
-        </w:tabs>
-        <w:jc w:val="left"/>
-      </w:pPr>
-      <w:r>
-        <w:rPr>
-          <w:rFonts w:hint="eastAsia"/>
-        </w:rPr>
-        <w:t>高速である(Fast)</w:t>
-      </w:r>
-    </w:p>
-    <w:p>
-      <w:pPr>
-        <w:numPr>
-          <w:ilvl w:val="2"/>
-          <w:numId w:val="13"/>
-        </w:numPr>
-        <w:tabs>
-          <w:tab w:val="clear" w:pos="1260"/>
-        </w:tabs>
-        <w:jc w:val="left"/>
-      </w:pPr>
-      <w:r>
-        <w:rPr>
-          <w:rFonts w:hint="eastAsia"/>
-        </w:rPr>
-        <w:t>テストは高速である必要がある。なぜなら、TDDではテストを頻繁に実行するためである。</w:t>
-      </w:r>
-    </w:p>
-    <w:p>
-      <w:pPr>
-        <w:numPr>
-          <w:ilvl w:val="1"/>
-          <w:numId w:val="13"/>
-        </w:numPr>
-        <w:tabs>
-          <w:tab w:val="clear" w:pos="840"/>
-        </w:tabs>
-        <w:jc w:val="left"/>
-      </w:pPr>
-      <w:r>
-        <w:rPr>
-          <w:rFonts w:hint="eastAsia"/>
-        </w:rPr>
-        <w:t>独立している(Independent)</w:t>
-      </w:r>
-    </w:p>
-    <w:p>
-      <w:pPr>
-        <w:numPr>
-          <w:ilvl w:val="2"/>
-          <w:numId w:val="13"/>
-        </w:numPr>
-        <w:tabs>
-          <w:tab w:val="clear" w:pos="1260"/>
-        </w:tabs>
-        <w:jc w:val="left"/>
-      </w:pPr>
-      <w:r>
-        <w:rPr>
-          <w:rFonts w:hint="eastAsia"/>
-        </w:rPr>
-        <w:t>テストは互いに関連すべきではない。なぜなら、あるテストの失敗が後続のテストの失敗につながり、テスト後半部の問題を隠してしまうためである。</w:t>
-      </w:r>
-    </w:p>
-    <w:p>
-      <w:pPr>
-        <w:numPr>
-          <w:ilvl w:val="1"/>
-          <w:numId w:val="13"/>
-        </w:numPr>
-        <w:tabs>
-          <w:tab w:val="clear" w:pos="840"/>
-        </w:tabs>
-        <w:jc w:val="left"/>
-      </w:pPr>
-      <w:r>
-        <w:rPr>
-          <w:rFonts w:hint="eastAsia"/>
-        </w:rPr>
-        <w:t>再現性がある(Repeatable)</w:t>
-      </w:r>
-    </w:p>
-    <w:p>
-      <w:pPr>
-        <w:numPr>
-          <w:ilvl w:val="2"/>
-          <w:numId w:val="13"/>
-        </w:numPr>
-        <w:tabs>
-          <w:tab w:val="clear" w:pos="1260"/>
-        </w:tabs>
-        <w:jc w:val="left"/>
-      </w:pPr>
-      <w:r>
-        <w:rPr>
-          <w:rFonts w:hint="eastAsia"/>
-        </w:rPr>
-        <w:t>テストはどんな環境でも再現可能である必要がある。なぜなら、動かあに環境があるということは、テストが失敗する言い訳をいつも抱えているということを意味するためである。</w:t>
-      </w:r>
-    </w:p>
-    <w:p>
-      <w:pPr>
-        <w:numPr>
-          <w:ilvl w:val="1"/>
-          <w:numId w:val="13"/>
-        </w:numPr>
-        <w:tabs>
-          <w:tab w:val="clear" w:pos="840"/>
-        </w:tabs>
-        <w:jc w:val="left"/>
-      </w:pPr>
-      <w:r>
-        <w:rPr>
-          <w:rFonts w:hint="eastAsia"/>
-        </w:rPr>
-        <w:t>自己検証可能(Self-Validating)</w:t>
-      </w:r>
-    </w:p>
-    <w:p>
-      <w:pPr>
-        <w:numPr>
-          <w:ilvl w:val="2"/>
-          <w:numId w:val="13"/>
-        </w:numPr>
-        <w:tabs>
-          <w:tab w:val="clear" w:pos="1260"/>
-        </w:tabs>
-        <w:jc w:val="left"/>
-      </w:pPr>
-      <w:r>
-        <w:rPr>
-          <w:rFonts w:hint="eastAsia"/>
-        </w:rPr>
-        <w:t>テストは成功か失敗かのどちらかを出力すべきである。なぜなら、テストが自己検証可能でないと、成功・失敗の判定が属人的になったり、長時間を要する手作業による検証が必要になる可能性があるためである。</w:t>
-      </w:r>
-    </w:p>
-    <w:p>
-      <w:pPr>
-        <w:numPr>
-          <w:ilvl w:val="1"/>
-          <w:numId w:val="13"/>
-        </w:numPr>
-        <w:tabs>
-          <w:tab w:val="clear" w:pos="840"/>
-        </w:tabs>
-        <w:jc w:val="left"/>
-      </w:pPr>
-      <w:r>
-        <w:rPr>
-          <w:rFonts w:hint="eastAsia"/>
-        </w:rPr>
-        <w:t>適時性がある(Timely)</w:t>
-      </w:r>
-    </w:p>
-    <w:p>
-      <w:pPr>
-        <w:numPr>
-          <w:ilvl w:val="2"/>
-          <w:numId w:val="13"/>
-        </w:numPr>
-        <w:tabs>
-          <w:tab w:val="clear" w:pos="1260"/>
-        </w:tabs>
-        <w:jc w:val="left"/>
-      </w:pPr>
-      <w:r>
-        <w:rPr>
-          <w:rFonts w:hint="eastAsia"/>
-        </w:rPr>
-        <w:t>テストは必要な時にすぐ書ける必要がある。なぜなら、製品コードの実装の後にテストを書こうとすると、テストが困難な設計になってしまっている可能性があるためである。</w:t>
-      </w:r>
-    </w:p>
-    <w:p>
-      <w:pPr>
-        <w:jc w:val="left"/>
-      </w:pPr>
-      <w:r>
-        <w:rPr>
-          <w:rFonts w:hint="eastAsia"/>
-        </w:rPr>
-        <w:t>●クラス</w:t>
-      </w:r>
-    </w:p>
-    <w:p>
-      <w:pPr>
-        <w:jc w:val="left"/>
-      </w:pPr>
-      <w:r>
-        <w:rPr>
-          <w:rFonts w:hint="eastAsia"/>
-        </w:rPr>
-        <w:t>　クラスは小さくすべきである。大きいクラスは、責務が多かったり、依存関係が多いなど、変更に弱くなる理由を持っている可能性がある。</w:t>
-      </w:r>
-    </w:p>
-    <w:p>
-      <w:pPr>
-        <w:numPr>
-          <w:ilvl w:val="0"/>
-          <w:numId w:val="14"/>
-        </w:numPr>
-      </w:pPr>
-      <w:r>
-        <w:rPr>
-          <w:rFonts w:hint="eastAsia"/>
-        </w:rPr>
-        <w:t>単一責務の原則(SRP)</w:t>
-      </w:r>
-    </w:p>
-    <w:p>
-      <w:pPr>
-        <w:numPr>
-          <w:ilvl w:val="1"/>
-          <w:numId w:val="14"/>
-        </w:numPr>
-      </w:pPr>
-      <w:r>
-        <w:rPr>
-          <w:rFonts w:hint="eastAsia"/>
-        </w:rPr>
-        <w:t>クラスやモジュールは変更の原因となるものが1つでなければならない。</w:t>
-      </w:r>
-    </w:p>
-    <w:p>
-      <w:pPr>
-        <w:numPr>
-          <w:ilvl w:val="0"/>
-          <w:numId w:val="14"/>
-        </w:numPr>
-      </w:pPr>
-      <w:r>
-        <w:rPr>
-          <w:rFonts w:hint="eastAsia"/>
-        </w:rPr>
-        <w:t>凝集性</w:t>
-      </w:r>
-    </w:p>
-    <w:p>
-      <w:pPr>
-        <w:numPr>
-          <w:ilvl w:val="1"/>
-          <w:numId w:val="14"/>
-        </w:numPr>
-      </w:pPr>
-      <w:r>
-        <w:rPr>
-          <w:rFonts w:hint="eastAsia"/>
-        </w:rPr>
-        <w:t>あるメソッドが操作するインスタンス変数が多ければ多いほど、凝集性が高いといえる。</w:t>
-      </w:r>
-    </w:p>
-    <w:p>
-      <w:pPr>
-        <w:jc w:val="left"/>
-      </w:pPr>
-      <w:r>
-        <w:rPr>
-          <w:rFonts w:hint="eastAsia"/>
-        </w:rPr>
-        <w:t>●システム</w:t>
-      </w:r>
-    </w:p>
-    <w:p>
-      <w:pPr>
-        <w:jc w:val="left"/>
-      </w:pPr>
-      <w:r>
-        <w:rPr>
-          <w:rFonts w:hint="eastAsia"/>
-        </w:rPr>
-        <w:t>　システムを使うことと、構築することを分離すべきである。</w:t>
-      </w:r>
-    </w:p>
-    <w:p>
-      <w:pPr>
-        <w:numPr>
-          <w:ilvl w:val="0"/>
-          <w:numId w:val="15"/>
-        </w:numPr>
-        <w:jc w:val="left"/>
-      </w:pPr>
-      <w:r>
-        <w:rPr>
-          <w:rFonts w:hint="eastAsia"/>
-        </w:rPr>
-        <w:t>mainの分離</w:t>
-      </w:r>
-    </w:p>
-    <w:p>
-      <w:pPr>
-        <w:numPr>
-          <w:ilvl w:val="1"/>
-          <w:numId w:val="15"/>
-        </w:numPr>
-        <w:jc w:val="left"/>
-      </w:pPr>
-      <w:r>
-        <w:rPr>
-          <w:rFonts w:hint="eastAsia"/>
-        </w:rPr>
-        <w:t>構築に関するすべての局面を、mainあるいはmainと名付けられたモジュール(いずれも開始処理)へ移動し、システム内の残りの部分は、すべてのオブジェクトが適切に生成され、関連付けられているという前提のもとに設計する手法。</w:t>
-      </w:r>
-    </w:p>
-    <w:p>
-      <w:pPr>
-        <w:numPr>
-          <w:ilvl w:val="0"/>
-          <w:numId w:val="16"/>
-        </w:numPr>
-        <w:jc w:val="left"/>
-      </w:pPr>
-      <w:r>
-        <w:rPr>
-          <w:rFonts w:hint="eastAsia"/>
-        </w:rPr>
-        <w:t>ファクトリ</w:t>
-      </w:r>
-    </w:p>
-    <w:p>
-      <w:pPr>
-        <w:numPr>
-          <w:ilvl w:val="1"/>
-          <w:numId w:val="16"/>
-        </w:numPr>
-        <w:jc w:val="left"/>
-      </w:pPr>
-      <w:r>
-        <w:rPr>
-          <w:rFonts w:hint="eastAsia"/>
-        </w:rPr>
-        <w:t>特定のオブジェクトを生成するタイミングをアプリケーションが制御することを可能とさせつつ、生成に関する詳細をアプリケーションコードから分離する手法である。</w:t>
-      </w:r>
-    </w:p>
-    <w:p>
-      <w:pPr>
-        <w:numPr>
-          <w:ilvl w:val="0"/>
-          <w:numId w:val="17"/>
-        </w:numPr>
-        <w:jc w:val="left"/>
-      </w:pPr>
-      <w:r>
-        <w:rPr>
-          <w:rFonts w:hint="eastAsia"/>
-        </w:rPr>
-        <w:t>依存性注入</w:t>
-      </w:r>
-    </w:p>
-    <w:p>
-      <w:pPr>
-        <w:numPr>
-          <w:ilvl w:val="1"/>
-          <w:numId w:val="17"/>
-        </w:numPr>
-        <w:jc w:val="left"/>
-      </w:pPr>
-      <w:r>
-        <w:rPr>
-          <w:rFonts w:hint="eastAsia"/>
-        </w:rPr>
-        <w:t>オブジェクトの利用と生成を分離する手法である。</w:t>
-      </w:r>
-    </w:p>
-    <w:p>
-      <w:pPr>
-        <w:numPr>
-          <w:ilvl w:val="1"/>
-          <w:numId w:val="17"/>
-        </w:numPr>
-        <w:jc w:val="left"/>
-      </w:pPr>
-      <w:r>
-        <w:rPr>
-          <w:rFonts w:hint="eastAsia"/>
-        </w:rPr>
-        <w:t>多くの場合は、セッタメソッドあるいはコンストラクタの引数を通して依存性を解決する。</w:t>
-      </w:r>
-    </w:p>
-    <w:p>
-      <w:pPr>
-        <w:jc w:val="left"/>
-      </w:pPr>
-    </w:p>
-    <w:p>
-      <w:pPr>
-        <w:jc w:val="left"/>
-      </w:pPr>
-      <w:r>
-        <w:rPr>
-          <w:rFonts w:hint="eastAsia"/>
-        </w:rPr>
-        <w:t>●優れた設計を生み出す4つの原則</w:t>
-      </w:r>
-    </w:p>
-    <w:p>
-      <w:pPr>
-        <w:numPr>
-          <w:ilvl w:val="0"/>
-          <w:numId w:val="18"/>
-        </w:numPr>
-        <w:jc w:val="left"/>
-      </w:pPr>
-      <w:r>
-        <w:rPr>
-          <w:rFonts w:hint="eastAsia"/>
-        </w:rPr>
-        <w:t>全テストを実行する</w:t>
-      </w:r>
-    </w:p>
-    <w:p>
-      <w:pPr>
-        <w:numPr>
-          <w:ilvl w:val="1"/>
-          <w:numId w:val="18"/>
-        </w:numPr>
-        <w:jc w:val="left"/>
-      </w:pPr>
-      <w:r>
-        <w:rPr>
-          <w:rFonts w:hint="eastAsia"/>
-        </w:rPr>
-        <w:t>設計作業を通して、意図通りに動作するシステムを生成する必要がある。そのためには、システムが意図通りに動作しているかを検証できるテストが必要である。</w:t>
-      </w:r>
-    </w:p>
-    <w:p>
-      <w:pPr>
-        <w:numPr>
-          <w:ilvl w:val="0"/>
-          <w:numId w:val="18"/>
-        </w:numPr>
-        <w:jc w:val="left"/>
-      </w:pPr>
-      <w:r>
-        <w:rPr>
-          <w:rFonts w:hint="eastAsia"/>
-        </w:rPr>
-        <w:t>重複がない</w:t>
-      </w:r>
-    </w:p>
-    <w:p>
-      <w:pPr>
-        <w:numPr>
-          <w:ilvl w:val="1"/>
-          <w:numId w:val="18"/>
-        </w:numPr>
-        <w:jc w:val="left"/>
-      </w:pPr>
-      <w:r>
-        <w:rPr>
-          <w:rFonts w:hint="eastAsia"/>
-        </w:rPr>
-        <w:t>重複は、余計な作業、余分な危険、不必要な複雑さをもたらす。同じあるいは似ている処理を関数にくくりだす、多態性を利用するなど、重複の排除に尽力すべきである。</w:t>
-      </w:r>
-    </w:p>
-    <w:p>
-      <w:pPr>
-        <w:numPr>
-          <w:ilvl w:val="0"/>
-          <w:numId w:val="18"/>
-        </w:numPr>
-        <w:jc w:val="left"/>
-      </w:pPr>
-      <w:r>
-        <w:rPr>
-          <w:rFonts w:hint="eastAsia"/>
-        </w:rPr>
-        <w:t>プログラマの意図が表現されている</w:t>
-      </w:r>
-    </w:p>
-    <w:p>
-      <w:pPr>
-        <w:numPr>
-          <w:ilvl w:val="1"/>
-          <w:numId w:val="18"/>
-        </w:numPr>
-        <w:jc w:val="left"/>
-      </w:pPr>
-      <w:r>
-        <w:rPr>
-          <w:rFonts w:hint="eastAsia"/>
-        </w:rPr>
-        <w:t>変更を行う際にバグを埋め込む可能性を最小化するには、システムの動作を理解可能とすることが重要である。そのため、コードには書き手の意図が明快に表現されている必要がある。</w:t>
-      </w:r>
-    </w:p>
-    <w:p>
-      <w:pPr>
-        <w:numPr>
-          <w:ilvl w:val="0"/>
-          <w:numId w:val="18"/>
-        </w:numPr>
-        <w:jc w:val="left"/>
-      </w:pPr>
-      <w:r>
-        <w:rPr>
-          <w:rFonts w:hint="eastAsia"/>
-        </w:rPr>
-        <w:t>クラスとメソッドを最小化する</w:t>
-      </w:r>
-    </w:p>
-    <w:p>
-      <w:pPr>
-        <w:numPr>
-          <w:ilvl w:val="1"/>
-          <w:numId w:val="18"/>
-        </w:numPr>
-        <w:jc w:val="left"/>
-      </w:pPr>
-      <w:r>
-        <w:rPr>
-          <w:rFonts w:hint="eastAsia"/>
-        </w:rPr>
-        <w:t>必要最低限のクラスとメソッドを用意するよう尽力すべきである。ただし、この原則は他の原則よりも優先度は低い。</w:t>
-      </w:r>
-    </w:p>
-    <w:p>
-      <w:pPr>
-        <w:jc w:val="left"/>
-      </w:pPr>
-    </w:p>
-    <w:p>
-      <w:pPr>
-        <w:jc w:val="left"/>
-      </w:pPr>
-      <w:r>
-        <w:rPr>
-          <w:rFonts w:hint="eastAsia"/>
-        </w:rPr>
-        <w:t>■重要だと思ったこと(業務で活かすこと)</w:t>
-      </w:r>
-    </w:p>
-    <w:p>
-      <w:pPr>
-        <w:jc w:val="left"/>
-      </w:pPr>
-      <w:r>
-        <w:rPr>
-          <w:rFonts w:hint="eastAsia"/>
-        </w:rPr>
-        <w:t>　ソフトウェア開発において、関心事の分離と重複の排除が重要なのだと思いました。</w:t>
-      </w:r>
-    </w:p>
-    <w:p>
-      <w:pPr>
-        <w:jc w:val="left"/>
-      </w:pPr>
-      <w:r>
-        <w:rPr>
-          <w:rFonts w:hint="eastAsia"/>
-        </w:rPr>
-        <w:t>　関心事の分離に関して、サードパーティコードとの境界を明確にすることや単一責務の原則など、関心事を局所化することにより、修正箇所を最小化する営みが変更に強いシステムの構築につながるのだと思いました。</w:t>
-      </w:r>
-    </w:p>
-    <w:p>
-      <w:pPr>
-        <w:jc w:val="left"/>
-      </w:pPr>
-      <w:r>
-        <w:rPr>
-          <w:rFonts w:hint="eastAsia"/>
-        </w:rPr>
-        <w:t>　重複の排除が重要であることは先日のハッカソンにおいても実感しました。ほとんど同じような処理が分散して実装されていると、その処理に変更があった際に修正漏れが発生しやすくなると思います。そうした際には、メソッドに処理をくくりだすことで修正箇所を局所化できると思います。また、オブジェクト指向の三大要素の一つである多態性を利用して重複を排除することも重要だと思います。</w:t>
-      </w:r>
-    </w:p>
-    <w:p>
-      <w:pPr>
-        <w:jc w:val="left"/>
-      </w:pPr>
-      <w:r>
-        <w:rPr>
-          <w:rFonts w:hint="eastAsia"/>
-        </w:rPr>
-        <w:t>　今後の業務における実装では、特に以下のことを意識します。</w:t>
-      </w:r>
-    </w:p>
-    <w:p>
-      <w:pPr>
-        <w:numPr>
-          <w:ilvl w:val="0"/>
-          <w:numId w:val="19"/>
-        </w:numPr>
-        <w:jc w:val="left"/>
-      </w:pPr>
-      <w:r>
-        <w:rPr>
-          <w:rFonts w:hint="eastAsia"/>
-        </w:rPr>
-        <w:t>変数や関数の命名</w:t>
-      </w:r>
-    </w:p>
-    <w:p>
-      <w:pPr>
-        <w:numPr>
-          <w:ilvl w:val="1"/>
-          <w:numId w:val="19"/>
-        </w:numPr>
-        <w:jc w:val="left"/>
-      </w:pPr>
-      <w:r>
-        <w:rPr>
-          <w:rFonts w:hint="eastAsia"/>
-        </w:rPr>
-        <w:t>他人が読んで意図が伝わる名前や処理の流れになっているか</w:t>
-      </w:r>
-    </w:p>
-    <w:p>
-      <w:pPr>
-        <w:numPr>
-          <w:ilvl w:val="0"/>
-          <w:numId w:val="20"/>
-        </w:numPr>
-        <w:jc w:val="left"/>
-      </w:pPr>
-      <w:r>
-        <w:rPr>
-          <w:rFonts w:hint="eastAsia"/>
-        </w:rPr>
-        <w:t>重複</w:t>
-      </w:r>
-    </w:p>
-    <w:p>
-      <w:pPr>
-        <w:numPr>
-          <w:ilvl w:val="1"/>
-          <w:numId w:val="20"/>
-        </w:numPr>
-        <w:jc w:val="left"/>
-      </w:pPr>
-      <w:r>
-        <w:rPr>
-          <w:rFonts w:hint="eastAsia"/>
-        </w:rPr>
-        <w:t>実装した内容が既存の実装と重複する部分がないか</w:t>
-      </w:r>
+          <w:lang w:eastAsia="ja-JP"/>
+        </w:rPr>
+      </w:pPr>
     </w:p>
     <w:sectPr>
       <w:pgSz w:w="11906" w:h="16838"/>
@@ -2274,146 +2624,6 @@
     </w:lvl>
   </w:abstractNum>
   <w:abstractNum w:abstractNumId="1">
-    <w:nsid w:val="836A0A75"/>
-    <w:multiLevelType w:val="multilevel"/>
-    <w:tmpl w:val="836A0A75"/>
-    <w:lvl w:ilvl="0" w:tentative="0">
-      <w:start w:val="1"/>
-      <w:numFmt w:val="bullet"/>
-      <w:lvlText w:val=""/>
-      <w:lvlJc w:val="left"/>
-      <w:pPr>
-        <w:tabs>
-          <w:tab w:val="left" w:pos="840"/>
-        </w:tabs>
-        <w:ind w:left="840" w:hanging="420"/>
-      </w:pPr>
-      <w:rPr>
-        <w:rFonts w:hint="default" w:ascii="Wingdings" w:hAnsi="Wingdings"/>
-      </w:rPr>
-    </w:lvl>
-    <w:lvl w:ilvl="1" w:tentative="0">
-      <w:start w:val="1"/>
-      <w:numFmt w:val="bullet"/>
-      <w:lvlText w:val=""/>
-      <w:lvlJc w:val="left"/>
-      <w:pPr>
-        <w:tabs>
-          <w:tab w:val="left" w:pos="840"/>
-        </w:tabs>
-        <w:ind w:left="1260" w:hanging="420"/>
-      </w:pPr>
-      <w:rPr>
-        <w:rFonts w:hint="default" w:ascii="Wingdings" w:hAnsi="Wingdings"/>
-      </w:rPr>
-    </w:lvl>
-    <w:lvl w:ilvl="2" w:tentative="0">
-      <w:start w:val="1"/>
-      <w:numFmt w:val="bullet"/>
-      <w:lvlText w:val=""/>
-      <w:lvlJc w:val="left"/>
-      <w:pPr>
-        <w:tabs>
-          <w:tab w:val="left" w:pos="1260"/>
-        </w:tabs>
-        <w:ind w:left="1680" w:hanging="420"/>
-      </w:pPr>
-      <w:rPr>
-        <w:rFonts w:hint="default" w:ascii="Wingdings" w:hAnsi="Wingdings"/>
-      </w:rPr>
-    </w:lvl>
-    <w:lvl w:ilvl="3" w:tentative="0">
-      <w:start w:val="1"/>
-      <w:numFmt w:val="bullet"/>
-      <w:lvlText w:val=""/>
-      <w:lvlJc w:val="left"/>
-      <w:pPr>
-        <w:tabs>
-          <w:tab w:val="left" w:pos="1680"/>
-        </w:tabs>
-        <w:ind w:left="2100" w:hanging="420"/>
-      </w:pPr>
-      <w:rPr>
-        <w:rFonts w:hint="default" w:ascii="Wingdings" w:hAnsi="Wingdings"/>
-      </w:rPr>
-    </w:lvl>
-    <w:lvl w:ilvl="4" w:tentative="0">
-      <w:start w:val="1"/>
-      <w:numFmt w:val="bullet"/>
-      <w:lvlText w:val=""/>
-      <w:lvlJc w:val="left"/>
-      <w:pPr>
-        <w:tabs>
-          <w:tab w:val="left" w:pos="2100"/>
-        </w:tabs>
-        <w:ind w:left="2520" w:hanging="420"/>
-      </w:pPr>
-      <w:rPr>
-        <w:rFonts w:hint="default" w:ascii="Wingdings" w:hAnsi="Wingdings"/>
-      </w:rPr>
-    </w:lvl>
-    <w:lvl w:ilvl="5" w:tentative="0">
-      <w:start w:val="1"/>
-      <w:numFmt w:val="bullet"/>
-      <w:lvlText w:val=""/>
-      <w:lvlJc w:val="left"/>
-      <w:pPr>
-        <w:tabs>
-          <w:tab w:val="left" w:pos="2520"/>
-        </w:tabs>
-        <w:ind w:left="2940" w:hanging="420"/>
-      </w:pPr>
-      <w:rPr>
-        <w:rFonts w:hint="default" w:ascii="Wingdings" w:hAnsi="Wingdings"/>
-      </w:rPr>
-    </w:lvl>
-    <w:lvl w:ilvl="6" w:tentative="0">
-      <w:start w:val="1"/>
-      <w:numFmt w:val="bullet"/>
-      <w:lvlText w:val=""/>
-      <w:lvlJc w:val="left"/>
-      <w:pPr>
-        <w:tabs>
-          <w:tab w:val="left" w:pos="2940"/>
-        </w:tabs>
-        <w:ind w:left="3360" w:hanging="420"/>
-      </w:pPr>
-      <w:rPr>
-        <w:rFonts w:hint="default" w:ascii="Wingdings" w:hAnsi="Wingdings"/>
-      </w:rPr>
-    </w:lvl>
-    <w:lvl w:ilvl="7" w:tentative="0">
-      <w:start w:val="1"/>
-      <w:numFmt w:val="bullet"/>
-      <w:lvlText w:val=""/>
-      <w:lvlJc w:val="left"/>
-      <w:pPr>
-        <w:tabs>
-          <w:tab w:val="left" w:pos="3360"/>
-        </w:tabs>
-        <w:ind w:left="3780" w:hanging="420"/>
-      </w:pPr>
-      <w:rPr>
-        <w:rFonts w:hint="default" w:ascii="Wingdings" w:hAnsi="Wingdings"/>
-      </w:rPr>
-    </w:lvl>
-    <w:lvl w:ilvl="8" w:tentative="0">
-      <w:start w:val="1"/>
-      <w:numFmt w:val="bullet"/>
-      <w:lvlText w:val=""/>
-      <w:lvlJc w:val="left"/>
-      <w:pPr>
-        <w:tabs>
-          <w:tab w:val="left" w:pos="3780"/>
-        </w:tabs>
-        <w:ind w:left="4200" w:hanging="420"/>
-      </w:pPr>
-      <w:rPr>
-        <w:rFonts w:hint="default" w:ascii="Wingdings" w:hAnsi="Wingdings"/>
-      </w:rPr>
-    </w:lvl>
-  </w:abstractNum>
-  <w:abstractNum w:abstractNumId="2">
     <w:nsid w:val="8402DF55"/>
     <w:multiLevelType w:val="multilevel"/>
     <w:tmpl w:val="8402DF55"/>
@@ -2553,147 +2763,7 @@
       </w:rPr>
     </w:lvl>
   </w:abstractNum>
-  <w:abstractNum w:abstractNumId="3">
-    <w:nsid w:val="8EE414E5"/>
-    <w:multiLevelType w:val="multilevel"/>
-    <w:tmpl w:val="8EE414E5"/>
-    <w:lvl w:ilvl="0" w:tentative="0">
-      <w:start w:val="1"/>
-      <w:numFmt w:val="bullet"/>
-      <w:lvlText w:val=""/>
-      <w:lvlJc w:val="left"/>
-      <w:pPr>
-        <w:tabs>
-          <w:tab w:val="left" w:pos="840"/>
-        </w:tabs>
-        <w:ind w:left="840" w:hanging="420"/>
-      </w:pPr>
-      <w:rPr>
-        <w:rFonts w:hint="default" w:ascii="Wingdings" w:hAnsi="Wingdings"/>
-      </w:rPr>
-    </w:lvl>
-    <w:lvl w:ilvl="1" w:tentative="0">
-      <w:start w:val="1"/>
-      <w:numFmt w:val="bullet"/>
-      <w:lvlText w:val=""/>
-      <w:lvlJc w:val="left"/>
-      <w:pPr>
-        <w:tabs>
-          <w:tab w:val="left" w:pos="840"/>
-        </w:tabs>
-        <w:ind w:left="1260" w:hanging="420"/>
-      </w:pPr>
-      <w:rPr>
-        <w:rFonts w:hint="default" w:ascii="Wingdings" w:hAnsi="Wingdings"/>
-      </w:rPr>
-    </w:lvl>
-    <w:lvl w:ilvl="2" w:tentative="0">
-      <w:start w:val="1"/>
-      <w:numFmt w:val="bullet"/>
-      <w:lvlText w:val=""/>
-      <w:lvlJc w:val="left"/>
-      <w:pPr>
-        <w:tabs>
-          <w:tab w:val="left" w:pos="1260"/>
-        </w:tabs>
-        <w:ind w:left="1680" w:hanging="420"/>
-      </w:pPr>
-      <w:rPr>
-        <w:rFonts w:hint="default" w:ascii="Wingdings" w:hAnsi="Wingdings"/>
-      </w:rPr>
-    </w:lvl>
-    <w:lvl w:ilvl="3" w:tentative="0">
-      <w:start w:val="1"/>
-      <w:numFmt w:val="bullet"/>
-      <w:lvlText w:val=""/>
-      <w:lvlJc w:val="left"/>
-      <w:pPr>
-        <w:tabs>
-          <w:tab w:val="left" w:pos="1680"/>
-        </w:tabs>
-        <w:ind w:left="2100" w:hanging="420"/>
-      </w:pPr>
-      <w:rPr>
-        <w:rFonts w:hint="default" w:ascii="Wingdings" w:hAnsi="Wingdings"/>
-      </w:rPr>
-    </w:lvl>
-    <w:lvl w:ilvl="4" w:tentative="0">
-      <w:start w:val="1"/>
-      <w:numFmt w:val="bullet"/>
-      <w:lvlText w:val=""/>
-      <w:lvlJc w:val="left"/>
-      <w:pPr>
-        <w:tabs>
-          <w:tab w:val="left" w:pos="2100"/>
-        </w:tabs>
-        <w:ind w:left="2520" w:hanging="420"/>
-      </w:pPr>
-      <w:rPr>
-        <w:rFonts w:hint="default" w:ascii="Wingdings" w:hAnsi="Wingdings"/>
-      </w:rPr>
-    </w:lvl>
-    <w:lvl w:ilvl="5" w:tentative="0">
-      <w:start w:val="1"/>
-      <w:numFmt w:val="bullet"/>
-      <w:lvlText w:val=""/>
-      <w:lvlJc w:val="left"/>
-      <w:pPr>
-        <w:tabs>
-          <w:tab w:val="left" w:pos="2520"/>
-        </w:tabs>
-        <w:ind w:left="2940" w:hanging="420"/>
-      </w:pPr>
-      <w:rPr>
-        <w:rFonts w:hint="default" w:ascii="Wingdings" w:hAnsi="Wingdings"/>
-      </w:rPr>
-    </w:lvl>
-    <w:lvl w:ilvl="6" w:tentative="0">
-      <w:start w:val="1"/>
-      <w:numFmt w:val="bullet"/>
-      <w:lvlText w:val=""/>
-      <w:lvlJc w:val="left"/>
-      <w:pPr>
-        <w:tabs>
-          <w:tab w:val="left" w:pos="2940"/>
-        </w:tabs>
-        <w:ind w:left="3360" w:hanging="420"/>
-      </w:pPr>
-      <w:rPr>
-        <w:rFonts w:hint="default" w:ascii="Wingdings" w:hAnsi="Wingdings"/>
-      </w:rPr>
-    </w:lvl>
-    <w:lvl w:ilvl="7" w:tentative="0">
-      <w:start w:val="1"/>
-      <w:numFmt w:val="bullet"/>
-      <w:lvlText w:val=""/>
-      <w:lvlJc w:val="left"/>
-      <w:pPr>
-        <w:tabs>
-          <w:tab w:val="left" w:pos="3360"/>
-        </w:tabs>
-        <w:ind w:left="3780" w:hanging="420"/>
-      </w:pPr>
-      <w:rPr>
-        <w:rFonts w:hint="default" w:ascii="Wingdings" w:hAnsi="Wingdings"/>
-      </w:rPr>
-    </w:lvl>
-    <w:lvl w:ilvl="8" w:tentative="0">
-      <w:start w:val="1"/>
-      <w:numFmt w:val="bullet"/>
-      <w:lvlText w:val=""/>
-      <w:lvlJc w:val="left"/>
-      <w:pPr>
-        <w:tabs>
-          <w:tab w:val="left" w:pos="3780"/>
-        </w:tabs>
-        <w:ind w:left="4200" w:hanging="420"/>
-      </w:pPr>
-      <w:rPr>
-        <w:rFonts w:hint="default" w:ascii="Wingdings" w:hAnsi="Wingdings"/>
-      </w:rPr>
-    </w:lvl>
-  </w:abstractNum>
-  <w:abstractNum w:abstractNumId="4">
+  <w:abstractNum w:abstractNumId="2">
     <w:nsid w:val="94B44FAD"/>
     <w:multiLevelType w:val="multilevel"/>
     <w:tmpl w:val="94B44FAD"/>
@@ -2833,7 +2903,7 @@
       </w:rPr>
     </w:lvl>
   </w:abstractNum>
-  <w:abstractNum w:abstractNumId="5">
+  <w:abstractNum w:abstractNumId="3">
     <w:nsid w:val="A6AE539A"/>
     <w:multiLevelType w:val="multilevel"/>
     <w:tmpl w:val="A6AE539A"/>
@@ -2973,147 +3043,7 @@
       </w:rPr>
     </w:lvl>
   </w:abstractNum>
-  <w:abstractNum w:abstractNumId="6">
-    <w:nsid w:val="B3691441"/>
-    <w:multiLevelType w:val="multilevel"/>
-    <w:tmpl w:val="B3691441"/>
-    <w:lvl w:ilvl="0" w:tentative="0">
-      <w:start w:val="1"/>
-      <w:numFmt w:val="bullet"/>
-      <w:lvlText w:val=""/>
-      <w:lvlJc w:val="left"/>
-      <w:pPr>
-        <w:tabs>
-          <w:tab w:val="left" w:pos="840"/>
-        </w:tabs>
-        <w:ind w:left="840" w:hanging="420"/>
-      </w:pPr>
-      <w:rPr>
-        <w:rFonts w:hint="default" w:ascii="Wingdings" w:hAnsi="Wingdings"/>
-      </w:rPr>
-    </w:lvl>
-    <w:lvl w:ilvl="1" w:tentative="0">
-      <w:start w:val="1"/>
-      <w:numFmt w:val="bullet"/>
-      <w:lvlText w:val=""/>
-      <w:lvlJc w:val="left"/>
-      <w:pPr>
-        <w:tabs>
-          <w:tab w:val="left" w:pos="840"/>
-        </w:tabs>
-        <w:ind w:left="1260" w:hanging="420"/>
-      </w:pPr>
-      <w:rPr>
-        <w:rFonts w:hint="default" w:ascii="Wingdings" w:hAnsi="Wingdings"/>
-      </w:rPr>
-    </w:lvl>
-    <w:lvl w:ilvl="2" w:tentative="0">
-      <w:start w:val="1"/>
-      <w:numFmt w:val="bullet"/>
-      <w:lvlText w:val=""/>
-      <w:lvlJc w:val="left"/>
-      <w:pPr>
-        <w:tabs>
-          <w:tab w:val="left" w:pos="1260"/>
-        </w:tabs>
-        <w:ind w:left="1680" w:hanging="420"/>
-      </w:pPr>
-      <w:rPr>
-        <w:rFonts w:hint="default" w:ascii="Wingdings" w:hAnsi="Wingdings"/>
-      </w:rPr>
-    </w:lvl>
-    <w:lvl w:ilvl="3" w:tentative="0">
-      <w:start w:val="1"/>
-      <w:numFmt w:val="bullet"/>
-      <w:lvlText w:val=""/>
-      <w:lvlJc w:val="left"/>
-      <w:pPr>
-        <w:tabs>
-          <w:tab w:val="left" w:pos="1680"/>
-        </w:tabs>
-        <w:ind w:left="2100" w:hanging="420"/>
-      </w:pPr>
-      <w:rPr>
-        <w:rFonts w:hint="default" w:ascii="Wingdings" w:hAnsi="Wingdings"/>
-      </w:rPr>
-    </w:lvl>
-    <w:lvl w:ilvl="4" w:tentative="0">
-      <w:start w:val="1"/>
-      <w:numFmt w:val="bullet"/>
-      <w:lvlText w:val=""/>
-      <w:lvlJc w:val="left"/>
-      <w:pPr>
-        <w:tabs>
-          <w:tab w:val="left" w:pos="2100"/>
-        </w:tabs>
-        <w:ind w:left="2520" w:hanging="420"/>
-      </w:pPr>
-      <w:rPr>
-        <w:rFonts w:hint="default" w:ascii="Wingdings" w:hAnsi="Wingdings"/>
-      </w:rPr>
-    </w:lvl>
-    <w:lvl w:ilvl="5" w:tentative="0">
-      <w:start w:val="1"/>
-      <w:numFmt w:val="bullet"/>
-      <w:lvlText w:val=""/>
-      <w:lvlJc w:val="left"/>
-      <w:pPr>
-        <w:tabs>
-          <w:tab w:val="left" w:pos="2520"/>
-        </w:tabs>
-        <w:ind w:left="2940" w:hanging="420"/>
-      </w:pPr>
-      <w:rPr>
-        <w:rFonts w:hint="default" w:ascii="Wingdings" w:hAnsi="Wingdings"/>
-      </w:rPr>
-    </w:lvl>
-    <w:lvl w:ilvl="6" w:tentative="0">
-      <w:start w:val="1"/>
-      <w:numFmt w:val="bullet"/>
-      <w:lvlText w:val=""/>
-      <w:lvlJc w:val="left"/>
-      <w:pPr>
-        <w:tabs>
-          <w:tab w:val="left" w:pos="2940"/>
-        </w:tabs>
-        <w:ind w:left="3360" w:hanging="420"/>
-      </w:pPr>
-      <w:rPr>
-        <w:rFonts w:hint="default" w:ascii="Wingdings" w:hAnsi="Wingdings"/>
-      </w:rPr>
-    </w:lvl>
-    <w:lvl w:ilvl="7" w:tentative="0">
-      <w:start w:val="1"/>
-      <w:numFmt w:val="bullet"/>
-      <w:lvlText w:val=""/>
-      <w:lvlJc w:val="left"/>
-      <w:pPr>
-        <w:tabs>
-          <w:tab w:val="left" w:pos="3360"/>
-        </w:tabs>
-        <w:ind w:left="3780" w:hanging="420"/>
-      </w:pPr>
-      <w:rPr>
-        <w:rFonts w:hint="default" w:ascii="Wingdings" w:hAnsi="Wingdings"/>
-      </w:rPr>
-    </w:lvl>
-    <w:lvl w:ilvl="8" w:tentative="0">
-      <w:start w:val="1"/>
-      <w:numFmt w:val="bullet"/>
-      <w:lvlText w:val=""/>
-      <w:lvlJc w:val="left"/>
-      <w:pPr>
-        <w:tabs>
-          <w:tab w:val="left" w:pos="3780"/>
-        </w:tabs>
-        <w:ind w:left="4200" w:hanging="420"/>
-      </w:pPr>
-      <w:rPr>
-        <w:rFonts w:hint="default" w:ascii="Wingdings" w:hAnsi="Wingdings"/>
-      </w:rPr>
-    </w:lvl>
-  </w:abstractNum>
-  <w:abstractNum w:abstractNumId="7">
+  <w:abstractNum w:abstractNumId="4">
     <w:nsid w:val="E34226F9"/>
     <w:multiLevelType w:val="singleLevel"/>
     <w:tmpl w:val="E34226F9"/>
@@ -3133,7 +3063,7 @@
       </w:rPr>
     </w:lvl>
   </w:abstractNum>
-  <w:abstractNum w:abstractNumId="8">
+  <w:abstractNum w:abstractNumId="5">
     <w:nsid w:val="E60D388C"/>
     <w:multiLevelType w:val="multilevel"/>
     <w:tmpl w:val="E60D388C"/>
@@ -3273,7 +3203,7 @@
       </w:rPr>
     </w:lvl>
   </w:abstractNum>
-  <w:abstractNum w:abstractNumId="9">
+  <w:abstractNum w:abstractNumId="6">
     <w:nsid w:val="E86C77BD"/>
     <w:multiLevelType w:val="multilevel"/>
     <w:tmpl w:val="E86C77BD"/>
@@ -3413,10 +3343,10 @@
       </w:rPr>
     </w:lvl>
   </w:abstractNum>
-  <w:abstractNum w:abstractNumId="10">
-    <w:nsid w:val="F6DC11DB"/>
+  <w:abstractNum w:abstractNumId="7">
+    <w:nsid w:val="FAB8AFB7"/>
     <w:multiLevelType w:val="multilevel"/>
-    <w:tmpl w:val="F6DC11DB"/>
+    <w:tmpl w:val="FAB8AFB7"/>
     <w:lvl w:ilvl="0" w:tentative="0">
       <w:start w:val="1"/>
       <w:numFmt w:val="bullet"/>
@@ -3426,7 +3356,7 @@
         <w:tabs>
           <w:tab w:val="left" w:pos="840"/>
         </w:tabs>
-        <w:ind w:left="840" w:hanging="420"/>
+        <w:ind w:left="840" w:leftChars="0" w:hanging="420" w:firstLineChars="0"/>
       </w:pPr>
       <w:rPr>
         <w:rFonts w:hint="default" w:ascii="Wingdings" w:hAnsi="Wingdings"/>
@@ -3441,7 +3371,7 @@
         <w:tabs>
           <w:tab w:val="left" w:pos="840"/>
         </w:tabs>
-        <w:ind w:left="1260" w:hanging="420"/>
+        <w:ind w:left="1260" w:leftChars="0" w:hanging="420" w:firstLineChars="0"/>
       </w:pPr>
       <w:rPr>
         <w:rFonts w:hint="default" w:ascii="Wingdings" w:hAnsi="Wingdings"/>
@@ -3456,7 +3386,7 @@
         <w:tabs>
           <w:tab w:val="left" w:pos="1260"/>
         </w:tabs>
-        <w:ind w:left="1680" w:hanging="420"/>
+        <w:ind w:left="1680" w:leftChars="0" w:hanging="420" w:firstLineChars="0"/>
       </w:pPr>
       <w:rPr>
         <w:rFonts w:hint="default" w:ascii="Wingdings" w:hAnsi="Wingdings"/>
@@ -3471,7 +3401,7 @@
         <w:tabs>
           <w:tab w:val="left" w:pos="1680"/>
         </w:tabs>
-        <w:ind w:left="2100" w:hanging="420"/>
+        <w:ind w:left="2100" w:leftChars="0" w:hanging="420" w:firstLineChars="0"/>
       </w:pPr>
       <w:rPr>
         <w:rFonts w:hint="default" w:ascii="Wingdings" w:hAnsi="Wingdings"/>
@@ -3486,7 +3416,7 @@
         <w:tabs>
           <w:tab w:val="left" w:pos="2100"/>
         </w:tabs>
-        <w:ind w:left="2520" w:hanging="420"/>
+        <w:ind w:left="2520" w:leftChars="0" w:hanging="420" w:firstLineChars="0"/>
       </w:pPr>
       <w:rPr>
         <w:rFonts w:hint="default" w:ascii="Wingdings" w:hAnsi="Wingdings"/>
@@ -3501,7 +3431,7 @@
         <w:tabs>
           <w:tab w:val="left" w:pos="2520"/>
         </w:tabs>
-        <w:ind w:left="2940" w:hanging="420"/>
+        <w:ind w:left="2940" w:leftChars="0" w:hanging="420" w:firstLineChars="0"/>
       </w:pPr>
       <w:rPr>
         <w:rFonts w:hint="default" w:ascii="Wingdings" w:hAnsi="Wingdings"/>
@@ -3516,7 +3446,7 @@
         <w:tabs>
           <w:tab w:val="left" w:pos="2940"/>
         </w:tabs>
-        <w:ind w:left="3360" w:hanging="420"/>
+        <w:ind w:left="3360" w:leftChars="0" w:hanging="420" w:firstLineChars="0"/>
       </w:pPr>
       <w:rPr>
         <w:rFonts w:hint="default" w:ascii="Wingdings" w:hAnsi="Wingdings"/>
@@ -3531,7 +3461,7 @@
         <w:tabs>
           <w:tab w:val="left" w:pos="3360"/>
         </w:tabs>
-        <w:ind w:left="3780" w:hanging="420"/>
+        <w:ind w:left="3780" w:leftChars="0" w:hanging="420" w:firstLineChars="0"/>
       </w:pPr>
       <w:rPr>
         <w:rFonts w:hint="default" w:ascii="Wingdings" w:hAnsi="Wingdings"/>
@@ -3546,154 +3476,14 @@
         <w:tabs>
           <w:tab w:val="left" w:pos="3780"/>
         </w:tabs>
-        <w:ind w:left="4200" w:hanging="420"/>
+        <w:ind w:left="4200" w:leftChars="0" w:hanging="420" w:firstLineChars="0"/>
       </w:pPr>
       <w:rPr>
         <w:rFonts w:hint="default" w:ascii="Wingdings" w:hAnsi="Wingdings"/>
       </w:rPr>
     </w:lvl>
   </w:abstractNum>
-  <w:abstractNum w:abstractNumId="11">
-    <w:nsid w:val="FBAA2F16"/>
-    <w:multiLevelType w:val="multilevel"/>
-    <w:tmpl w:val="FBAA2F16"/>
-    <w:lvl w:ilvl="0" w:tentative="0">
-      <w:start w:val="1"/>
-      <w:numFmt w:val="bullet"/>
-      <w:lvlText w:val=""/>
-      <w:lvlJc w:val="left"/>
-      <w:pPr>
-        <w:tabs>
-          <w:tab w:val="left" w:pos="840"/>
-        </w:tabs>
-        <w:ind w:left="840" w:hanging="420"/>
-      </w:pPr>
-      <w:rPr>
-        <w:rFonts w:hint="default" w:ascii="Wingdings" w:hAnsi="Wingdings"/>
-      </w:rPr>
-    </w:lvl>
-    <w:lvl w:ilvl="1" w:tentative="0">
-      <w:start w:val="1"/>
-      <w:numFmt w:val="bullet"/>
-      <w:lvlText w:val=""/>
-      <w:lvlJc w:val="left"/>
-      <w:pPr>
-        <w:tabs>
-          <w:tab w:val="left" w:pos="840"/>
-        </w:tabs>
-        <w:ind w:left="1260" w:hanging="420"/>
-      </w:pPr>
-      <w:rPr>
-        <w:rFonts w:hint="default" w:ascii="Wingdings" w:hAnsi="Wingdings"/>
-      </w:rPr>
-    </w:lvl>
-    <w:lvl w:ilvl="2" w:tentative="0">
-      <w:start w:val="1"/>
-      <w:numFmt w:val="bullet"/>
-      <w:lvlText w:val=""/>
-      <w:lvlJc w:val="left"/>
-      <w:pPr>
-        <w:tabs>
-          <w:tab w:val="left" w:pos="1260"/>
-        </w:tabs>
-        <w:ind w:left="1680" w:hanging="420"/>
-      </w:pPr>
-      <w:rPr>
-        <w:rFonts w:hint="default" w:ascii="Wingdings" w:hAnsi="Wingdings"/>
-      </w:rPr>
-    </w:lvl>
-    <w:lvl w:ilvl="3" w:tentative="0">
-      <w:start w:val="1"/>
-      <w:numFmt w:val="bullet"/>
-      <w:lvlText w:val=""/>
-      <w:lvlJc w:val="left"/>
-      <w:pPr>
-        <w:tabs>
-          <w:tab w:val="left" w:pos="1680"/>
-        </w:tabs>
-        <w:ind w:left="2100" w:hanging="420"/>
-      </w:pPr>
-      <w:rPr>
-        <w:rFonts w:hint="default" w:ascii="Wingdings" w:hAnsi="Wingdings"/>
-      </w:rPr>
-    </w:lvl>
-    <w:lvl w:ilvl="4" w:tentative="0">
-      <w:start w:val="1"/>
-      <w:numFmt w:val="bullet"/>
-      <w:lvlText w:val=""/>
-      <w:lvlJc w:val="left"/>
-      <w:pPr>
-        <w:tabs>
-          <w:tab w:val="left" w:pos="2100"/>
-        </w:tabs>
-        <w:ind w:left="2520" w:hanging="420"/>
-      </w:pPr>
-      <w:rPr>
-        <w:rFonts w:hint="default" w:ascii="Wingdings" w:hAnsi="Wingdings"/>
-      </w:rPr>
-    </w:lvl>
-    <w:lvl w:ilvl="5" w:tentative="0">
-      <w:start w:val="1"/>
-      <w:numFmt w:val="bullet"/>
-      <w:lvlText w:val=""/>
-      <w:lvlJc w:val="left"/>
-      <w:pPr>
-        <w:tabs>
-          <w:tab w:val="left" w:pos="2520"/>
-        </w:tabs>
-        <w:ind w:left="2940" w:hanging="420"/>
-      </w:pPr>
-      <w:rPr>
-        <w:rFonts w:hint="default" w:ascii="Wingdings" w:hAnsi="Wingdings"/>
-      </w:rPr>
-    </w:lvl>
-    <w:lvl w:ilvl="6" w:tentative="0">
-      <w:start w:val="1"/>
-      <w:numFmt w:val="bullet"/>
-      <w:lvlText w:val=""/>
-      <w:lvlJc w:val="left"/>
-      <w:pPr>
-        <w:tabs>
-          <w:tab w:val="left" w:pos="2940"/>
-        </w:tabs>
-        <w:ind w:left="3360" w:hanging="420"/>
-      </w:pPr>
-      <w:rPr>
-        <w:rFonts w:hint="default" w:ascii="Wingdings" w:hAnsi="Wingdings"/>
-      </w:rPr>
-    </w:lvl>
-    <w:lvl w:ilvl="7" w:tentative="0">
-      <w:start w:val="1"/>
-      <w:numFmt w:val="bullet"/>
-      <w:lvlText w:val=""/>
-      <w:lvlJc w:val="left"/>
-      <w:pPr>
-        <w:tabs>
-          <w:tab w:val="left" w:pos="3360"/>
-        </w:tabs>
-        <w:ind w:left="3780" w:hanging="420"/>
-      </w:pPr>
-      <w:rPr>
-        <w:rFonts w:hint="default" w:ascii="Wingdings" w:hAnsi="Wingdings"/>
-      </w:rPr>
-    </w:lvl>
-    <w:lvl w:ilvl="8" w:tentative="0">
-      <w:start w:val="1"/>
-      <w:numFmt w:val="bullet"/>
-      <w:lvlText w:val=""/>
-      <w:lvlJc w:val="left"/>
-      <w:pPr>
-        <w:tabs>
-          <w:tab w:val="left" w:pos="3780"/>
-        </w:tabs>
-        <w:ind w:left="4200" w:hanging="420"/>
-      </w:pPr>
-      <w:rPr>
-        <w:rFonts w:hint="default" w:ascii="Wingdings" w:hAnsi="Wingdings"/>
-      </w:rPr>
-    </w:lvl>
-  </w:abstractNum>
-  <w:abstractNum w:abstractNumId="12">
+  <w:abstractNum w:abstractNumId="8">
     <w:nsid w:val="FF03B66B"/>
     <w:multiLevelType w:val="multilevel"/>
     <w:tmpl w:val="FF03B66B"/>
@@ -3833,7 +3623,7 @@
       </w:rPr>
     </w:lvl>
   </w:abstractNum>
-  <w:abstractNum w:abstractNumId="13">
+  <w:abstractNum w:abstractNumId="9">
     <w:nsid w:val="09C5C492"/>
     <w:multiLevelType w:val="multilevel"/>
     <w:tmpl w:val="09C5C492"/>
@@ -3973,7 +3763,7 @@
       </w:rPr>
     </w:lvl>
   </w:abstractNum>
-  <w:abstractNum w:abstractNumId="14">
+  <w:abstractNum w:abstractNumId="10">
     <w:nsid w:val="22A8955F"/>
     <w:multiLevelType w:val="multilevel"/>
     <w:tmpl w:val="22A8955F"/>
@@ -4113,7 +3903,7 @@
       </w:rPr>
     </w:lvl>
   </w:abstractNum>
-  <w:abstractNum w:abstractNumId="15">
+  <w:abstractNum w:abstractNumId="11">
     <w:nsid w:val="26CCA6D8"/>
     <w:multiLevelType w:val="multilevel"/>
     <w:tmpl w:val="26CCA6D8"/>
@@ -4253,7 +4043,7 @@
       </w:rPr>
     </w:lvl>
   </w:abstractNum>
-  <w:abstractNum w:abstractNumId="16">
+  <w:abstractNum w:abstractNumId="12">
     <w:nsid w:val="26E2825E"/>
     <w:multiLevelType w:val="multilevel"/>
     <w:tmpl w:val="26E2825E"/>
@@ -4393,7 +4183,7 @@
       </w:rPr>
     </w:lvl>
   </w:abstractNum>
-  <w:abstractNum w:abstractNumId="17">
+  <w:abstractNum w:abstractNumId="13">
     <w:nsid w:val="382BB06A"/>
     <w:multiLevelType w:val="multilevel"/>
     <w:tmpl w:val="382BB06A"/>
@@ -4533,147 +4323,7 @@
       </w:rPr>
     </w:lvl>
   </w:abstractNum>
-  <w:abstractNum w:abstractNumId="18">
-    <w:nsid w:val="682833AA"/>
-    <w:multiLevelType w:val="multilevel"/>
-    <w:tmpl w:val="682833AA"/>
-    <w:lvl w:ilvl="0" w:tentative="0">
-      <w:start w:val="1"/>
-      <w:numFmt w:val="bullet"/>
-      <w:lvlText w:val=""/>
-      <w:lvlJc w:val="left"/>
-      <w:pPr>
-        <w:tabs>
-          <w:tab w:val="left" w:pos="840"/>
-        </w:tabs>
-        <w:ind w:left="840" w:hanging="420"/>
-      </w:pPr>
-      <w:rPr>
-        <w:rFonts w:hint="default" w:ascii="Wingdings" w:hAnsi="Wingdings"/>
-      </w:rPr>
-    </w:lvl>
-    <w:lvl w:ilvl="1" w:tentative="0">
-      <w:start w:val="1"/>
-      <w:numFmt w:val="bullet"/>
-      <w:lvlText w:val=""/>
-      <w:lvlJc w:val="left"/>
-      <w:pPr>
-        <w:tabs>
-          <w:tab w:val="left" w:pos="840"/>
-        </w:tabs>
-        <w:ind w:left="1260" w:hanging="420"/>
-      </w:pPr>
-      <w:rPr>
-        <w:rFonts w:hint="default" w:ascii="Wingdings" w:hAnsi="Wingdings"/>
-      </w:rPr>
-    </w:lvl>
-    <w:lvl w:ilvl="2" w:tentative="0">
-      <w:start w:val="1"/>
-      <w:numFmt w:val="bullet"/>
-      <w:lvlText w:val=""/>
-      <w:lvlJc w:val="left"/>
-      <w:pPr>
-        <w:tabs>
-          <w:tab w:val="left" w:pos="1260"/>
-        </w:tabs>
-        <w:ind w:left="1680" w:hanging="420"/>
-      </w:pPr>
-      <w:rPr>
-        <w:rFonts w:hint="default" w:ascii="Wingdings" w:hAnsi="Wingdings"/>
-      </w:rPr>
-    </w:lvl>
-    <w:lvl w:ilvl="3" w:tentative="0">
-      <w:start w:val="1"/>
-      <w:numFmt w:val="bullet"/>
-      <w:lvlText w:val=""/>
-      <w:lvlJc w:val="left"/>
-      <w:pPr>
-        <w:tabs>
-          <w:tab w:val="left" w:pos="1680"/>
-        </w:tabs>
-        <w:ind w:left="2100" w:hanging="420"/>
-      </w:pPr>
-      <w:rPr>
-        <w:rFonts w:hint="default" w:ascii="Wingdings" w:hAnsi="Wingdings"/>
-      </w:rPr>
-    </w:lvl>
-    <w:lvl w:ilvl="4" w:tentative="0">
-      <w:start w:val="1"/>
-      <w:numFmt w:val="bullet"/>
-      <w:lvlText w:val=""/>
-      <w:lvlJc w:val="left"/>
-      <w:pPr>
-        <w:tabs>
-          <w:tab w:val="left" w:pos="2100"/>
-        </w:tabs>
-        <w:ind w:left="2520" w:hanging="420"/>
-      </w:pPr>
-      <w:rPr>
-        <w:rFonts w:hint="default" w:ascii="Wingdings" w:hAnsi="Wingdings"/>
-      </w:rPr>
-    </w:lvl>
-    <w:lvl w:ilvl="5" w:tentative="0">
-      <w:start w:val="1"/>
-      <w:numFmt w:val="bullet"/>
-      <w:lvlText w:val=""/>
-      <w:lvlJc w:val="left"/>
-      <w:pPr>
-        <w:tabs>
-          <w:tab w:val="left" w:pos="2520"/>
-        </w:tabs>
-        <w:ind w:left="2940" w:hanging="420"/>
-      </w:pPr>
-      <w:rPr>
-        <w:rFonts w:hint="default" w:ascii="Wingdings" w:hAnsi="Wingdings"/>
-      </w:rPr>
-    </w:lvl>
-    <w:lvl w:ilvl="6" w:tentative="0">
-      <w:start w:val="1"/>
-      <w:numFmt w:val="bullet"/>
-      <w:lvlText w:val=""/>
-      <w:lvlJc w:val="left"/>
-      <w:pPr>
-        <w:tabs>
-          <w:tab w:val="left" w:pos="2940"/>
-        </w:tabs>
-        <w:ind w:left="3360" w:hanging="420"/>
-      </w:pPr>
-      <w:rPr>
-        <w:rFonts w:hint="default" w:ascii="Wingdings" w:hAnsi="Wingdings"/>
-      </w:rPr>
-    </w:lvl>
-    <w:lvl w:ilvl="7" w:tentative="0">
-      <w:start w:val="1"/>
-      <w:numFmt w:val="bullet"/>
-      <w:lvlText w:val=""/>
-      <w:lvlJc w:val="left"/>
-      <w:pPr>
-        <w:tabs>
-          <w:tab w:val="left" w:pos="3360"/>
-        </w:tabs>
-        <w:ind w:left="3780" w:hanging="420"/>
-      </w:pPr>
-      <w:rPr>
-        <w:rFonts w:hint="default" w:ascii="Wingdings" w:hAnsi="Wingdings"/>
-      </w:rPr>
-    </w:lvl>
-    <w:lvl w:ilvl="8" w:tentative="0">
-      <w:start w:val="1"/>
-      <w:numFmt w:val="bullet"/>
-      <w:lvlText w:val=""/>
-      <w:lvlJc w:val="left"/>
-      <w:pPr>
-        <w:tabs>
-          <w:tab w:val="left" w:pos="3780"/>
-        </w:tabs>
-        <w:ind w:left="4200" w:hanging="420"/>
-      </w:pPr>
-      <w:rPr>
-        <w:rFonts w:hint="default" w:ascii="Wingdings" w:hAnsi="Wingdings"/>
-      </w:rPr>
-    </w:lvl>
-  </w:abstractNum>
-  <w:abstractNum w:abstractNumId="19">
+  <w:abstractNum w:abstractNumId="14">
     <w:nsid w:val="789094BF"/>
     <w:multiLevelType w:val="multilevel"/>
     <w:tmpl w:val="789094BF"/>
@@ -4814,64 +4464,49 @@
     </w:lvl>
   </w:abstractNum>
   <w:num w:numId="1">
-    <w:abstractNumId w:val="7"/>
+    <w:abstractNumId w:val="4"/>
   </w:num>
   <w:num w:numId="2">
-    <w:abstractNumId w:val="5"/>
+    <w:abstractNumId w:val="3"/>
   </w:num>
   <w:num w:numId="3">
-    <w:abstractNumId w:val="14"/>
+    <w:abstractNumId w:val="10"/>
   </w:num>
   <w:num w:numId="4">
-    <w:abstractNumId w:val="12"/>
+    <w:abstractNumId w:val="8"/>
   </w:num>
   <w:num w:numId="5">
     <w:abstractNumId w:val="0"/>
   </w:num>
   <w:num w:numId="6">
-    <w:abstractNumId w:val="19"/>
+    <w:abstractNumId w:val="14"/>
   </w:num>
   <w:num w:numId="7">
+    <w:abstractNumId w:val="6"/>
+  </w:num>
+  <w:num w:numId="8">
+    <w:abstractNumId w:val="2"/>
+  </w:num>
+  <w:num w:numId="9">
     <w:abstractNumId w:val="9"/>
   </w:num>
-  <w:num w:numId="8">
-    <w:abstractNumId w:val="4"/>
-  </w:num>
-  <w:num w:numId="9">
-    <w:abstractNumId w:val="13"/>
-  </w:num>
   <w:num w:numId="10">
-    <w:abstractNumId w:val="8"/>
+    <w:abstractNumId w:val="5"/>
   </w:num>
   <w:num w:numId="11">
-    <w:abstractNumId w:val="16"/>
+    <w:abstractNumId w:val="12"/>
   </w:num>
   <w:num w:numId="12">
-    <w:abstractNumId w:val="2"/>
+    <w:abstractNumId w:val="7"/>
   </w:num>
   <w:num w:numId="13">
-    <w:abstractNumId w:val="3"/>
+    <w:abstractNumId w:val="1"/>
   </w:num>
   <w:num w:numId="14">
-    <w:abstractNumId w:val="15"/>
+    <w:abstractNumId w:val="11"/>
   </w:num>
   <w:num w:numId="15">
-    <w:abstractNumId w:val="17"/>
-  </w:num>
-  <w:num w:numId="16">
-    <w:abstractNumId w:val="11"/>
-  </w:num>
-  <w:num w:numId="17">
-    <w:abstractNumId w:val="6"/>
-  </w:num>
-  <w:num w:numId="18">
-    <w:abstractNumId w:val="10"/>
-  </w:num>
-  <w:num w:numId="19">
-    <w:abstractNumId w:val="18"/>
-  </w:num>
-  <w:num w:numId="20">
-    <w:abstractNumId w:val="1"/>
+    <w:abstractNumId w:val="13"/>
   </w:num>
 </w:numbering>
 </file>

</xml_diff>